<commit_message>
Chỉnh lại size layout trang thuyết minh từ Letter thành A4
Chỉnh lại size layout trang thuyết minh từ Letter thành A4
</commit_message>
<xml_diff>
--- a/Thuyet minh/Hoan thien/Chuong 1 TONG QUAN.docx
+++ b/Thuyet minh/Hoan thien/Chuong 1 TONG QUAN.docx
@@ -98,25 +98,17 @@
         <w:rPr>
           <w:lang w:val="en-US"/>
           <w:rPrChange w:id="11" w:author="Cao Minh Thành" w:date="2021-05-24T21:31:00Z">
-            <w:rPr>
-              <w:lang w:val="vi-VN"/>
-            </w:rPr>
+            <w:rPr/>
           </w:rPrChange>
         </w:rPr>
       </w:pPr>
       <w:r>
-        <w:rPr>
-          <w:lang w:val="vi-VN"/>
-        </w:rPr>
         <w:t xml:space="preserve">Địa </w:t>
       </w:r>
       <w:r>
         <w:t>điểm</w:t>
       </w:r>
       <w:r>
-        <w:rPr>
-          <w:lang w:val="vi-VN"/>
-        </w:rPr>
         <w:t xml:space="preserve"> xây dựng:   </w:t>
       </w:r>
       <w:ins w:id="12" w:author="Cao Minh Thành" w:date="2021-05-24T21:26:00Z">
@@ -157,9 +149,6 @@
         </w:rPr>
       </w:pPr>
       <w:r>
-        <w:rPr>
-          <w:lang w:val="vi-VN"/>
-        </w:rPr>
         <w:t xml:space="preserve">Công trình có </w:t>
       </w:r>
       <w:ins w:id="16" w:author="Cao Minh Thành" w:date="2021-05-24T21:26:00Z">
@@ -184,9 +173,6 @@
         </w:r>
       </w:ins>
       <w:r>
-        <w:rPr>
-          <w:lang w:val="vi-VN"/>
-        </w:rPr>
         <w:t>.</w:t>
       </w:r>
       <w:r>
@@ -511,9 +497,6 @@
     <w:p>
       <w:pPr>
         <w:pStyle w:val="00Dliubngbiu"/>
-        <w:rPr>
-          <w:lang w:val="vi-VN"/>
-        </w:rPr>
       </w:pPr>
       <w:r>
         <w:rPr>
@@ -575,14 +558,8 @@
     <w:p>
       <w:pPr>
         <w:pStyle w:val="011Hnh"/>
-        <w:rPr>
-          <w:lang w:val="vi-VN"/>
-        </w:rPr>
-      </w:pPr>
-      <w:r>
-        <w:rPr>
-          <w:lang w:val="vi-VN"/>
-        </w:rPr>
+      </w:pPr>
+      <w:r>
         <w:t xml:space="preserve">Mặt bằng tầng </w:t>
       </w:r>
       <w:r>
@@ -595,9 +572,6 @@
     <w:p>
       <w:pPr>
         <w:pStyle w:val="00onvn"/>
-        <w:rPr>
-          <w:lang w:val="vi-VN"/>
-        </w:rPr>
       </w:pPr>
     </w:p>
     <w:p>
@@ -610,7 +584,6 @@
       <w:r>
         <w:rPr>
           <w:noProof/>
-          <w:lang w:val="vi-VN"/>
         </w:rPr>
         <w:lastRenderedPageBreak/>
         <w:drawing>
@@ -674,9 +647,6 @@
         </w:rPr>
       </w:pPr>
       <w:r>
-        <w:rPr>
-          <w:lang w:val="vi-VN"/>
-        </w:rPr>
         <w:t>Mặt bằng</w:t>
       </w:r>
       <w:r>
@@ -686,9 +656,6 @@
         <w:t xml:space="preserve"> tầng</w:t>
       </w:r>
       <w:r>
-        <w:rPr>
-          <w:lang w:val="vi-VN"/>
-        </w:rPr>
         <w:t xml:space="preserve"> </w:t>
       </w:r>
       <w:r>
@@ -701,9 +668,6 @@
     <w:p>
       <w:pPr>
         <w:pStyle w:val="00Dliubngbiu"/>
-        <w:rPr>
-          <w:lang w:val="vi-VN"/>
-        </w:rPr>
       </w:pPr>
       <w:r>
         <w:rPr>
@@ -771,9 +735,6 @@
         </w:rPr>
       </w:pPr>
       <w:r>
-        <w:rPr>
-          <w:lang w:val="vi-VN"/>
-        </w:rPr>
         <w:t xml:space="preserve">Mặt bằng tầng </w:t>
       </w:r>
       <w:r>
@@ -786,9 +747,6 @@
     <w:p>
       <w:pPr>
         <w:pStyle w:val="00Dliubngbiu"/>
-        <w:rPr>
-          <w:lang w:val="vi-VN"/>
-        </w:rPr>
       </w:pPr>
       <w:r>
         <w:rPr>
@@ -851,14 +809,8 @@
     <w:p>
       <w:pPr>
         <w:pStyle w:val="011Hnh"/>
-        <w:rPr>
-          <w:lang w:val="vi-VN"/>
-        </w:rPr>
-      </w:pPr>
-      <w:r>
-        <w:rPr>
-          <w:lang w:val="vi-VN"/>
-        </w:rPr>
+      </w:pPr>
+      <w:r>
         <w:t>Mặt bằng tầng mái</w:t>
       </w:r>
     </w:p>
@@ -895,20 +847,15 @@
         <w:rPr>
           <w:b/>
           <w:bCs/>
-          <w:lang w:val="vi-VN"/>
-        </w:rPr>
-      </w:pPr>
-      <w:r>
-        <w:rPr>
-          <w:lang w:val="vi-VN"/>
-        </w:rPr>
+        </w:rPr>
+      </w:pPr>
+      <w:r>
         <w:t>Cao độ mỗi tầng như sau:</w:t>
       </w:r>
       <w:r>
         <w:rPr>
           <w:b/>
           <w:bCs/>
-          <w:lang w:val="vi-VN"/>
         </w:rPr>
         <w:tab/>
       </w:r>
@@ -1058,8 +1005,30 @@
         <w:pStyle w:val="00bDucng"/>
       </w:pPr>
       <w:r>
+        <w:t>Trát bả matic</w:t>
+      </w:r>
+    </w:p>
+    <w:p>
+      <w:pPr>
+        <w:pStyle w:val="00bDucng"/>
+      </w:pPr>
+      <w:r>
+        <w:t>Sơn trong hoàn thiện 3 nước</w:t>
+      </w:r>
+      <w:r>
+        <w:tab/>
+      </w:r>
+      <w:r>
+        <w:tab/>
+      </w:r>
+    </w:p>
+    <w:p>
+      <w:pPr>
+        <w:pStyle w:val="00aDutr"/>
+      </w:pPr>
+      <w:r>
         <w:lastRenderedPageBreak/>
-        <w:t>Trát bả matic</w:t>
+        <w:t>Sàn vệ sinh lầu 1: +2,830</w:t>
       </w:r>
     </w:p>
     <w:p>
@@ -1067,7 +1036,63 @@
         <w:pStyle w:val="00bDucng"/>
       </w:pPr>
       <w:r>
-        <w:t>Sơn trong hoàn thiện 3 nước</w:t>
+        <w:t>Lát gạch ceramic nhám 250x250mm</w:t>
+      </w:r>
+    </w:p>
+    <w:p>
+      <w:pPr>
+        <w:pStyle w:val="00bDucng"/>
+      </w:pPr>
+      <w:r>
+        <w:t xml:space="preserve">Lớp vữa xm m75 tạo dốc </w:t>
+      </w:r>
+    </w:p>
+    <w:p>
+      <w:pPr>
+        <w:pStyle w:val="00bDucng"/>
+      </w:pPr>
+      <w:r>
+        <w:t>Quét 2 lớp sika chống thấm</w:t>
+      </w:r>
+    </w:p>
+    <w:p>
+      <w:pPr>
+        <w:pStyle w:val="00bDucng"/>
+      </w:pPr>
+      <w:r>
+        <w:t>Sàn btct (xem bvkc)</w:t>
+      </w:r>
+    </w:p>
+    <w:p>
+      <w:pPr>
+        <w:pStyle w:val="00bDucng"/>
+      </w:pPr>
+      <w:r>
+        <w:t>Lớp vữa xm m75, d15mm</w:t>
+      </w:r>
+    </w:p>
+    <w:p>
+      <w:pPr>
+        <w:pStyle w:val="00bDucng"/>
+      </w:pPr>
+      <w:r>
+        <w:t xml:space="preserve">Trát bả matic </w:t>
+      </w:r>
+    </w:p>
+    <w:p>
+      <w:pPr>
+        <w:pStyle w:val="00bDucng"/>
+      </w:pPr>
+      <w:r>
+        <w:t>Sơn trong hoàn thiện 3 nước hoàn thiện</w:t>
+      </w:r>
+    </w:p>
+    <w:p>
+      <w:pPr>
+        <w:pStyle w:val="00bDucng"/>
+      </w:pPr>
+      <w:r>
+        <w:t>Xung quanh tường ốp gạch men 250x400, cao 1700</w:t>
       </w:r>
       <w:r>
         <w:tab/>
@@ -1081,7 +1106,7 @@
         <w:pStyle w:val="00aDutr"/>
       </w:pPr>
       <w:r>
-        <w:t>Sàn vệ sinh lầu 1: +2,830</w:t>
+        <w:t>Sàn lầu 2: +6,450</w:t>
       </w:r>
     </w:p>
     <w:p>
@@ -1089,7 +1114,7 @@
         <w:pStyle w:val="00bDucng"/>
       </w:pPr>
       <w:r>
-        <w:t>Lát gạch ceramic nhám 250x250mm</w:t>
+        <w:t>Lát gạch ceramic 400x400mm</w:t>
       </w:r>
     </w:p>
     <w:p>
@@ -1097,6 +1122,67 @@
         <w:pStyle w:val="00bDucng"/>
       </w:pPr>
       <w:r>
+        <w:t>Lớp vữa xm m75, d20mm</w:t>
+      </w:r>
+    </w:p>
+    <w:p>
+      <w:pPr>
+        <w:pStyle w:val="00bDucng"/>
+      </w:pPr>
+      <w:r>
+        <w:t>Sàn btct (xem bvkc)</w:t>
+      </w:r>
+    </w:p>
+    <w:p>
+      <w:pPr>
+        <w:pStyle w:val="00bDucng"/>
+        <w:rPr>
+          <w:lang w:val="vi-VN"/>
+        </w:rPr>
+      </w:pPr>
+      <w:r>
+        <w:t>Trần tấm uco khung nhôm nổi</w:t>
+      </w:r>
+      <w:r>
+        <w:rPr>
+          <w:lang w:val="vi-VN"/>
+        </w:rPr>
+        <w:tab/>
+      </w:r>
+      <w:r>
+        <w:rPr>
+          <w:lang w:val="vi-VN"/>
+        </w:rPr>
+        <w:tab/>
+      </w:r>
+    </w:p>
+    <w:p>
+      <w:pPr>
+        <w:pStyle w:val="00aDutr"/>
+      </w:pPr>
+      <w:r>
+        <w:t>Sàn vệ sinh lầu 2: +6,430</w:t>
+      </w:r>
+    </w:p>
+    <w:p>
+      <w:pPr>
+        <w:pStyle w:val="00bDucng"/>
+      </w:pPr>
+      <w:r>
+        <w:rPr>
+          <w:lang w:val="vi-VN"/>
+        </w:rPr>
+        <w:t xml:space="preserve">Lát </w:t>
+      </w:r>
+      <w:r>
+        <w:t>gạch ceramic nhám 250x250mm</w:t>
+      </w:r>
+    </w:p>
+    <w:p>
+      <w:pPr>
+        <w:pStyle w:val="00bDucng"/>
+      </w:pPr>
+      <w:r>
         <w:t xml:space="preserve">Lớp vữa xm m75 tạo dốc </w:t>
       </w:r>
     </w:p>
@@ -1121,7 +1207,15 @@
         <w:pStyle w:val="00bDucng"/>
       </w:pPr>
       <w:r>
-        <w:t>Lớp vữa xm m75, d15mm</w:t>
+        <w:t>Trần tấm uco khung nhôm nổi</w:t>
+      </w:r>
+    </w:p>
+    <w:p>
+      <w:pPr>
+        <w:pStyle w:val="00aDutr"/>
+      </w:pPr>
+      <w:r>
+        <w:t>Mái: +13,350</w:t>
       </w:r>
     </w:p>
     <w:p>
@@ -1129,7 +1223,7 @@
         <w:pStyle w:val="00bDucng"/>
       </w:pPr>
       <w:r>
-        <w:t xml:space="preserve">Trát bả matic </w:t>
+        <w:t>Mái sàn btct ( xem bvkc)</w:t>
       </w:r>
     </w:p>
     <w:p>
@@ -1137,153 +1231,6 @@
         <w:pStyle w:val="00bDucng"/>
       </w:pPr>
       <w:r>
-        <w:t>Sơn trong hoàn thiện 3 nước hoàn thiện</w:t>
-      </w:r>
-    </w:p>
-    <w:p>
-      <w:pPr>
-        <w:pStyle w:val="00bDucng"/>
-      </w:pPr>
-      <w:r>
-        <w:t>Xung quanh tường ốp gạch men 250x400, cao 1700</w:t>
-      </w:r>
-      <w:r>
-        <w:tab/>
-      </w:r>
-      <w:r>
-        <w:tab/>
-      </w:r>
-    </w:p>
-    <w:p>
-      <w:pPr>
-        <w:pStyle w:val="00aDutr"/>
-      </w:pPr>
-      <w:r>
-        <w:t>Sàn lầu 2: +6,450</w:t>
-      </w:r>
-    </w:p>
-    <w:p>
-      <w:pPr>
-        <w:pStyle w:val="00bDucng"/>
-      </w:pPr>
-      <w:r>
-        <w:t>Lát gạch ceramic 400x400mm</w:t>
-      </w:r>
-    </w:p>
-    <w:p>
-      <w:pPr>
-        <w:pStyle w:val="00bDucng"/>
-      </w:pPr>
-      <w:r>
-        <w:t>Lớp vữa xm m75, d20mm</w:t>
-      </w:r>
-    </w:p>
-    <w:p>
-      <w:pPr>
-        <w:pStyle w:val="00bDucng"/>
-      </w:pPr>
-      <w:r>
-        <w:t>Sàn btct (xem bvkc)</w:t>
-      </w:r>
-    </w:p>
-    <w:p>
-      <w:pPr>
-        <w:pStyle w:val="00bDucng"/>
-        <w:rPr>
-          <w:lang w:val="vi-VN"/>
-        </w:rPr>
-      </w:pPr>
-      <w:r>
-        <w:t>Trần tấm uco khung nhôm nổi</w:t>
-      </w:r>
-      <w:r>
-        <w:rPr>
-          <w:lang w:val="vi-VN"/>
-        </w:rPr>
-        <w:tab/>
-      </w:r>
-      <w:r>
-        <w:rPr>
-          <w:lang w:val="vi-VN"/>
-        </w:rPr>
-        <w:tab/>
-      </w:r>
-    </w:p>
-    <w:p>
-      <w:pPr>
-        <w:pStyle w:val="00aDutr"/>
-      </w:pPr>
-      <w:r>
-        <w:t>Sàn vệ sinh lầu 2: +6,430</w:t>
-      </w:r>
-    </w:p>
-    <w:p>
-      <w:pPr>
-        <w:pStyle w:val="00bDucng"/>
-      </w:pPr>
-      <w:r>
-        <w:rPr>
-          <w:lang w:val="vi-VN"/>
-        </w:rPr>
-        <w:t xml:space="preserve">Lát </w:t>
-      </w:r>
-      <w:r>
-        <w:t>gạch ceramic nhám 250x250mm</w:t>
-      </w:r>
-    </w:p>
-    <w:p>
-      <w:pPr>
-        <w:pStyle w:val="00bDucng"/>
-      </w:pPr>
-      <w:r>
-        <w:t xml:space="preserve">Lớp vữa xm m75 tạo dốc </w:t>
-      </w:r>
-    </w:p>
-    <w:p>
-      <w:pPr>
-        <w:pStyle w:val="00bDucng"/>
-      </w:pPr>
-      <w:r>
-        <w:t>Quét 2 lớp sika chống thấm</w:t>
-      </w:r>
-    </w:p>
-    <w:p>
-      <w:pPr>
-        <w:pStyle w:val="00bDucng"/>
-      </w:pPr>
-      <w:r>
-        <w:t>Sàn btct (xem bvkc)</w:t>
-      </w:r>
-    </w:p>
-    <w:p>
-      <w:pPr>
-        <w:pStyle w:val="00bDucng"/>
-      </w:pPr>
-      <w:r>
-        <w:t>Trần tấm uco khung nhôm nổi</w:t>
-      </w:r>
-    </w:p>
-    <w:p>
-      <w:pPr>
-        <w:pStyle w:val="00aDutr"/>
-      </w:pPr>
-      <w:r>
-        <w:t>Mái: +13,350</w:t>
-      </w:r>
-    </w:p>
-    <w:p>
-      <w:pPr>
-        <w:pStyle w:val="00bDucng"/>
-      </w:pPr>
-      <w:r>
-        <w:t>Mái sàn btct ( xem bvkc)</w:t>
-      </w:r>
-    </w:p>
-    <w:p>
-      <w:pPr>
-        <w:pStyle w:val="00bDucng"/>
-      </w:pPr>
-      <w:r>
         <w:t xml:space="preserve">Dán ngói </w:t>
       </w:r>
       <w:r>
@@ -1301,9 +1248,6 @@
         </w:rPr>
       </w:pPr>
       <w:r>
-        <w:rPr>
-          <w:lang w:val="vi-VN"/>
-        </w:rPr>
         <w:t xml:space="preserve">Công trình có chiều cao là </w:t>
       </w:r>
       <w:r>
@@ -1313,9 +1257,6 @@
         <w:t>13,35</w:t>
       </w:r>
       <w:r>
-        <w:rPr>
-          <w:lang w:val="vi-VN"/>
-        </w:rPr>
         <w:t xml:space="preserve">m (tính từ cao trình </w:t>
       </w:r>
       <w:r>
@@ -1328,15 +1269,11 @@
     <w:p>
       <w:pPr>
         <w:pStyle w:val="00Dliubngbiu"/>
-        <w:rPr>
-          <w:lang w:val="vi-VN"/>
-        </w:rPr>
       </w:pPr>
       <w:r>
         <w:rPr>
           <w:noProof/>
         </w:rPr>
-        <w:lastRenderedPageBreak/>
         <w:drawing>
           <wp:inline distT="0" distB="0" distL="0" distR="0" wp14:anchorId="0E6AC679" wp14:editId="2A50232A">
             <wp:extent cx="2393812" cy="5621655"/>
@@ -1393,14 +1330,8 @@
     <w:p>
       <w:pPr>
         <w:pStyle w:val="011Hnh"/>
-        <w:rPr>
-          <w:lang w:val="vi-VN"/>
-        </w:rPr>
-      </w:pPr>
-      <w:r>
-        <w:rPr>
-          <w:lang w:val="vi-VN"/>
-        </w:rPr>
+      </w:pPr>
+      <w:r>
         <w:t>Mặt đứng của công trình</w:t>
       </w:r>
     </w:p>
@@ -1411,6 +1342,7 @@
       <w:bookmarkStart w:id="53" w:name="_Toc445542569"/>
       <w:bookmarkStart w:id="54" w:name="_Toc44590562"/>
       <w:r>
+        <w:lastRenderedPageBreak/>
         <w:t>Chức năng của mỗi khối nhà, mỗi tầng nhà, mỗi phòng, mỗi diện tích</w:t>
       </w:r>
       <w:bookmarkEnd w:id="53"/>
@@ -1419,14 +1351,8 @@
     <w:p>
       <w:pPr>
         <w:pStyle w:val="00onvn"/>
-        <w:rPr>
-          <w:lang w:val="vi-VN"/>
-        </w:rPr>
-      </w:pPr>
-      <w:r>
-        <w:rPr>
-          <w:lang w:val="vi-VN"/>
-        </w:rPr>
+      </w:pPr>
+      <w:r>
         <w:t xml:space="preserve">Tầng </w:t>
       </w:r>
       <w:r>
@@ -1436,9 +1362,6 @@
         <w:t>trệt</w:t>
       </w:r>
       <w:r>
-        <w:rPr>
-          <w:lang w:val="vi-VN"/>
-        </w:rPr>
         <w:t xml:space="preserve"> nằm ở cốt cao độ </w:t>
       </w:r>
       <w:r>
@@ -1469,9 +1392,6 @@
         </w:r>
       </w:ins>
       <w:r>
-        <w:rPr>
-          <w:lang w:val="vi-VN"/>
-        </w:rPr>
         <w:t xml:space="preserve">m, được bố trí ram dốc từ mặt đất đến tầng </w:t>
       </w:r>
       <w:r>
@@ -1481,9 +1401,6 @@
         <w:t>trệt</w:t>
       </w:r>
       <w:r>
-        <w:rPr>
-          <w:lang w:val="vi-VN"/>
-        </w:rPr>
         <w:t xml:space="preserve"> (độ dốc i=</w:t>
       </w:r>
       <w:r>
@@ -1493,9 +1410,6 @@
         <w:t>3</w:t>
       </w:r>
       <w:r>
-        <w:rPr>
-          <w:lang w:val="vi-VN"/>
-        </w:rPr>
         <w:t>0%). Ta thấy vì công năng chính của công trình là văn phòng</w:t>
       </w:r>
       <w:r>
@@ -1505,9 +1419,6 @@
         <w:t xml:space="preserve"> làm việc</w:t>
       </w:r>
       <w:r>
-        <w:rPr>
-          <w:lang w:val="vi-VN"/>
-        </w:rPr>
         <w:t xml:space="preserve"> nên diện tích tầng </w:t>
       </w:r>
       <w:r>
@@ -1517,9 +1428,6 @@
         <w:t xml:space="preserve">trệt </w:t>
       </w:r>
       <w:r>
-        <w:rPr>
-          <w:lang w:val="vi-VN"/>
-        </w:rPr>
         <w:t>phần lớn dùng cho việc để xe (garage), bố trí các hộp gene hợp lí và tạo không gian thoáng mát cho tầng</w:t>
       </w:r>
       <w:r>
@@ -1529,9 +1437,6 @@
         <w:t xml:space="preserve"> trệt.</w:t>
       </w:r>
       <w:r>
-        <w:rPr>
-          <w:lang w:val="vi-VN"/>
-        </w:rPr>
         <w:t xml:space="preserve"> </w:t>
       </w:r>
       <w:r>
@@ -1541,9 +1446,6 @@
         <w:t>T</w:t>
       </w:r>
       <w:r>
-        <w:rPr>
-          <w:lang w:val="vi-VN"/>
-        </w:rPr>
         <w:t xml:space="preserve">hang bộ từ tầng hầm lên </w:t>
       </w:r>
       <w:r>
@@ -1553,9 +1455,6 @@
         <w:t>bố trí ngay giữa để dễ dàng nhìn thấy, tạo lối đi nhanh lên tầng 1</w:t>
       </w:r>
       <w:r>
-        <w:rPr>
-          <w:lang w:val="vi-VN"/>
-        </w:rPr>
         <w:t>.</w:t>
       </w:r>
     </w:p>
@@ -1637,14 +1536,8 @@
     <w:p>
       <w:pPr>
         <w:pStyle w:val="00onvn"/>
-        <w:rPr>
-          <w:lang w:val="vi-VN"/>
-        </w:rPr>
-      </w:pPr>
-      <w:r>
-        <w:rPr>
-          <w:lang w:val="vi-VN"/>
-        </w:rPr>
+      </w:pPr>
+      <w:r>
         <w:t>Nét đặc trưng của công trình là sự kết hợp giữa vật liệu bê tông cốt thép với vật liệu</w:t>
       </w:r>
       <w:r>
@@ -1654,9 +1547,6 @@
         <w:t xml:space="preserve"> nhôm</w:t>
       </w:r>
       <w:r>
-        <w:rPr>
-          <w:lang w:val="vi-VN"/>
-        </w:rPr>
         <w:t xml:space="preserve"> kính. Các cửa sổ lớn bằng kính phục vụ tốt cho việc lấy sáng, đồng thời tạo nên không gian thoáng mát và đẹp cho công trình.</w:t>
       </w:r>
     </w:p>
@@ -1668,9 +1558,6 @@
         </w:rPr>
       </w:pPr>
       <w:r>
-        <w:rPr>
-          <w:lang w:val="vi-VN"/>
-        </w:rPr>
         <w:t xml:space="preserve">Mặt tiền được trang trí làm điểm nổi bật cho bề ngoài công trình. </w:t>
       </w:r>
       <w:r>
@@ -1680,9 +1567,6 @@
         <w:t xml:space="preserve">Bên ngoài </w:t>
       </w:r>
       <w:r>
-        <w:rPr>
-          <w:lang w:val="vi-VN"/>
-        </w:rPr>
         <w:t xml:space="preserve">ốp đá </w:t>
       </w:r>
       <w:r>
@@ -1692,9 +1576,6 @@
         <w:t>chẻ chân cột</w:t>
       </w:r>
       <w:r>
-        <w:rPr>
-          <w:lang w:val="vi-VN"/>
-        </w:rPr>
         <w:t xml:space="preserve">, </w:t>
       </w:r>
       <w:r>
@@ -1716,7 +1597,6 @@
         <w:pStyle w:val="003Tiumc3"/>
       </w:pPr>
       <w:r>
-        <w:lastRenderedPageBreak/>
         <w:t>Giải pháp hình khối</w:t>
       </w:r>
       <w:bookmarkEnd w:id="62"/>
@@ -1724,14 +1604,8 @@
     <w:p>
       <w:pPr>
         <w:pStyle w:val="00onvn"/>
-        <w:rPr>
-          <w:lang w:val="vi-VN"/>
-        </w:rPr>
-      </w:pPr>
-      <w:r>
-        <w:rPr>
-          <w:lang w:val="vi-VN"/>
-        </w:rPr>
+      </w:pPr>
+      <w:r>
         <w:t xml:space="preserve">Hình dáng bên ngoài của công trình là một khối chữ </w:t>
       </w:r>
       <w:r>
@@ -1741,9 +1615,6 @@
         <w:t>U đối xứng</w:t>
       </w:r>
       <w:r>
-        <w:rPr>
-          <w:lang w:val="vi-VN"/>
-        </w:rPr>
         <w:t xml:space="preserve">, là loại hình khối phổ biến của các công trình </w:t>
       </w:r>
       <w:r>
@@ -1753,9 +1624,6 @@
         <w:t>phục vụ cho cơ quan nhà nước</w:t>
       </w:r>
       <w:r>
-        <w:rPr>
-          <w:lang w:val="vi-VN"/>
-        </w:rPr>
         <w:t>, thuậ</w:t>
       </w:r>
       <w:r>
@@ -1765,9 +1633,6 @@
         <w:t>n</w:t>
       </w:r>
       <w:r>
-        <w:rPr>
-          <w:lang w:val="vi-VN"/>
-        </w:rPr>
         <w:t xml:space="preserve"> lợi cho việc bố trí các khối văn phòng bên trong một cách hợp lí và đẹp mắt.</w:t>
       </w:r>
     </w:p>
@@ -1800,14 +1665,8 @@
     <w:p>
       <w:pPr>
         <w:pStyle w:val="00onvn"/>
-        <w:rPr>
-          <w:lang w:val="vi-VN"/>
-        </w:rPr>
-      </w:pPr>
-      <w:r>
-        <w:rPr>
-          <w:lang w:val="vi-VN"/>
-        </w:rPr>
+      </w:pPr>
+      <w:r>
         <w:t>Hệ kết cấu của công trình là hệ kết cấu khung BTCT toàn khối.</w:t>
       </w:r>
     </w:p>
@@ -1819,9 +1678,6 @@
         </w:rPr>
       </w:pPr>
       <w:r>
-        <w:rPr>
-          <w:lang w:val="vi-VN"/>
-        </w:rPr>
         <w:t>Mái</w:t>
       </w:r>
       <w:r>
@@ -1831,9 +1687,6 @@
         <w:t xml:space="preserve"> </w:t>
       </w:r>
       <w:r>
-        <w:rPr>
-          <w:lang w:val="vi-VN"/>
-        </w:rPr>
         <w:t xml:space="preserve"> bằng bê tông cốt thép được chống thấm</w:t>
       </w:r>
       <w:r>
@@ -1852,14 +1705,8 @@
     <w:p>
       <w:pPr>
         <w:pStyle w:val="00onvn"/>
-        <w:rPr>
-          <w:lang w:val="vi-VN"/>
-        </w:rPr>
-      </w:pPr>
-      <w:r>
-        <w:rPr>
-          <w:lang w:val="vi-VN"/>
-        </w:rPr>
+      </w:pPr>
+      <w:r>
         <w:t>Cầu thang bằng bê tông cốt thép toàn khối.</w:t>
       </w:r>
     </w:p>
@@ -1871,9 +1718,6 @@
         </w:rPr>
       </w:pPr>
       <w:r>
-        <w:rPr>
-          <w:lang w:val="vi-VN"/>
-        </w:rPr>
         <w:t>Tường bao dày 200mm, tường ngăn dày 100mm</w:t>
       </w:r>
       <w:r>
@@ -1898,42 +1742,25 @@
     <w:p>
       <w:pPr>
         <w:pStyle w:val="00onvn"/>
-        <w:rPr>
-          <w:lang w:val="vi-VN"/>
-        </w:rPr>
-      </w:pPr>
-      <w:r>
-        <w:rPr>
-          <w:lang w:val="vi-VN"/>
-        </w:rPr>
+      </w:pPr>
+      <w:r>
         <w:t>Nhìn vào mặt cắt của hồ sơ khảo sát địa chất của khu đất xây dựng, ta nhận thấy lớp đất yếu có chiều sâu khá lớn, không thích hợp các loại móng nông. Do đó ta chọn 2 phương án móng sâu để thiết kế:</w:t>
       </w:r>
     </w:p>
     <w:p>
       <w:pPr>
         <w:pStyle w:val="00onvn"/>
-        <w:rPr>
-          <w:lang w:val="vi-VN"/>
-        </w:rPr>
-      </w:pPr>
-      <w:r>
-        <w:rPr>
-          <w:lang w:val="vi-VN"/>
-        </w:rPr>
+      </w:pPr>
+      <w:r>
+        <w:lastRenderedPageBreak/>
         <w:t>Phương án móng cọc khoan nhồi.</w:t>
       </w:r>
     </w:p>
     <w:p>
       <w:pPr>
         <w:pStyle w:val="00onvn"/>
-        <w:rPr>
-          <w:lang w:val="vi-VN"/>
-        </w:rPr>
-      </w:pPr>
-      <w:r>
-        <w:rPr>
-          <w:lang w:val="vi-VN"/>
-        </w:rPr>
+      </w:pPr>
+      <w:r>
         <w:t>Phương án móng cọc ép.</w:t>
       </w:r>
     </w:p>
@@ -1964,28 +1791,16 @@
     <w:p>
       <w:pPr>
         <w:pStyle w:val="00onvn"/>
-        <w:rPr>
-          <w:lang w:val="vi-VN"/>
-        </w:rPr>
-      </w:pPr>
-      <w:r>
-        <w:rPr>
-          <w:lang w:val="vi-VN"/>
-        </w:rPr>
+      </w:pPr>
+      <w:r>
         <w:t>Với hướng gió chủ đạo là hướng đông và đông bắc, công trình được đảm bảo thông gió tương đối tốt. Việc bố trí hệ thống cửa sổ và cửa đi ở các mặt đứng tạo điều kiện cho việc thông gió được dễ dàng.</w:t>
       </w:r>
     </w:p>
     <w:p>
       <w:pPr>
         <w:pStyle w:val="00onvn"/>
-        <w:rPr>
-          <w:lang w:val="vi-VN"/>
-        </w:rPr>
-      </w:pPr>
-      <w:r>
-        <w:rPr>
-          <w:lang w:val="vi-VN"/>
-        </w:rPr>
+      </w:pPr>
+      <w:r>
         <w:t>Công trình còn được trang bị hệ thống thông gió nhân tạo đặt tại các phòng và các nơi công cộng (máy điều hòa nhiệt độ , máy hút gió…) để tạo điều kiện vị khí hậu tốt cho sự sinh hoạt của con người. Việc điều hòa không khí cho các văn phòng sẽ được thực hiện qua hệ thống điều hòa trung tâm</w:t>
       </w:r>
       <w:r>
@@ -2008,43 +1823,24 @@
     <w:p>
       <w:pPr>
         <w:pStyle w:val="00onvn"/>
-        <w:rPr>
-          <w:lang w:val="vi-VN"/>
-        </w:rPr>
-      </w:pPr>
-      <w:r>
-        <w:rPr>
-          <w:lang w:val="vi-VN"/>
-        </w:rPr>
+      </w:pPr>
+      <w:r>
         <w:t xml:space="preserve">Các phòng của từng tầng trong công trình được bố trí ánh sáng hài hòa giữa không gian và màu sắc riêng của mỗi chức năng sử dụng theo từng loại phòng, và theo tiêu chuẩn thiết kế ánh sáng. </w:t>
       </w:r>
     </w:p>
     <w:p>
       <w:pPr>
         <w:pStyle w:val="00onvn"/>
-        <w:rPr>
-          <w:lang w:val="vi-VN"/>
-        </w:rPr>
-      </w:pPr>
-      <w:r>
-        <w:rPr>
-          <w:lang w:val="vi-VN"/>
-        </w:rPr>
+      </w:pPr>
+      <w:r>
         <w:t xml:space="preserve">Song song đó là sự kết hợp giữa nguồn ánh sáng tự nhiên của các phòng được tiếp nhận từ bên ngoài qua các hệ thống cửa sổ và cửa đi. Các hệ thống cửa này đều được bố trí ở các hướng bắc, nam và đông là những hướng lấy ánh sáng tốt nhất. Tại các khu vực sảnh, khu vệ sinh chung, khu ở,.. đều có bố trí cửa sổ kính. </w:t>
       </w:r>
     </w:p>
     <w:p>
       <w:pPr>
         <w:pStyle w:val="00onvn"/>
-        <w:rPr>
-          <w:lang w:val="vi-VN"/>
-        </w:rPr>
-      </w:pPr>
-      <w:r>
-        <w:rPr>
-          <w:lang w:val="vi-VN"/>
-        </w:rPr>
-        <w:lastRenderedPageBreak/>
+      </w:pPr>
+      <w:r>
         <w:t>Các khu vực cầu thang hành lang, được chiếu sáng nhân tạo bằng hệ thống đèn dọc theo tường và tầng.</w:t>
       </w:r>
     </w:p>
@@ -2065,14 +1861,8 @@
     <w:p>
       <w:pPr>
         <w:pStyle w:val="00onvn"/>
-        <w:rPr>
-          <w:lang w:val="vi-VN"/>
-        </w:rPr>
-      </w:pPr>
-      <w:r>
-        <w:rPr>
-          <w:lang w:val="vi-VN"/>
-        </w:rPr>
+      </w:pPr>
+      <w:r>
         <w:t xml:space="preserve">Hệ thống điện sử dụng được lấy trực tiếp từ hệ thống điện </w:t>
       </w:r>
       <w:r>
@@ -2082,9 +1872,6 @@
         <w:t>tỉnh</w:t>
       </w:r>
       <w:r>
-        <w:rPr>
-          <w:lang w:val="vi-VN"/>
-        </w:rPr>
         <w:t xml:space="preserve"> đảm bảo cho tất cả các trang thiết bị trong tòa nhà có thể hoạt động bình. Điện năng phải bảo đảm</w:t>
       </w:r>
       <w:r>
@@ -2094,23 +1881,14 @@
         <w:t xml:space="preserve"> cho hệ thống đèn chiếu sáng</w:t>
       </w:r>
       <w:r>
-        <w:rPr>
-          <w:lang w:val="vi-VN"/>
-        </w:rPr>
         <w:t>, hệ thống lạnh có thể hoạt động liên tục.</w:t>
       </w:r>
     </w:p>
     <w:p>
       <w:pPr>
         <w:pStyle w:val="00onvn"/>
-        <w:rPr>
-          <w:lang w:val="vi-VN"/>
-        </w:rPr>
-      </w:pPr>
-      <w:r>
-        <w:rPr>
-          <w:lang w:val="vi-VN"/>
-        </w:rPr>
+      </w:pPr>
+      <w:r>
         <w:t>Hệ thống điện được thiết kế đúng theo tiêu chuẩn Việt Nam  cho công trình dân dụng, dễ bảo quản, sửa chữa, khai thác và sử dụng an toàn, tiết kiệm nằng lượng.</w:t>
       </w:r>
     </w:p>
@@ -2143,9 +1921,6 @@
         <w:pStyle w:val="00onvn"/>
       </w:pPr>
       <w:r>
-        <w:rPr>
-          <w:lang w:val="vi-VN"/>
-        </w:rPr>
         <w:t xml:space="preserve">Nước </w:t>
       </w:r>
       <w:r>
@@ -2165,14 +1940,9 @@
     <w:p>
       <w:pPr>
         <w:pStyle w:val="00onvn"/>
-        <w:rPr>
-          <w:lang w:val="vi-VN"/>
-        </w:rPr>
-      </w:pPr>
-      <w:r>
-        <w:rPr>
-          <w:lang w:val="vi-VN"/>
-        </w:rPr>
+      </w:pPr>
+      <w:r>
+        <w:lastRenderedPageBreak/>
         <w:t xml:space="preserve">Việc thoát nước mưa được thực hiện bằng hệ thống ống </w:t>
       </w:r>
       <w:r>
@@ -2182,15 +1952,9 @@
         <w:t>PVC</w:t>
       </w:r>
       <w:r>
-        <w:rPr>
-          <w:lang w:val="vi-VN"/>
-        </w:rPr>
         <w:t xml:space="preserve">, </w:t>
       </w:r>
       <w:r>
-        <w:rPr>
-          <w:lang w:val="vi-VN"/>
-        </w:rPr>
         <w:sym w:font="Symbol" w:char="F066"/>
       </w:r>
       <w:r>
@@ -2200,9 +1964,6 @@
         <w:t>60</w:t>
       </w:r>
       <w:r>
-        <w:rPr>
-          <w:lang w:val="vi-VN"/>
-        </w:rPr>
         <w:t>-120, đặt trong hộp đường ống kỹ thuật nối từ mái xuống đất và có đường dẫn ra hệ thống thoát nước đô thị.</w:t>
       </w:r>
     </w:p>
@@ -2214,18 +1975,12 @@
         </w:rPr>
       </w:pPr>
       <w:r>
-        <w:rPr>
-          <w:lang w:val="vi-VN"/>
-        </w:rPr>
         <w:t xml:space="preserve"> Nước thải sinh </w:t>
       </w:r>
       <w:r>
         <w:t>hoạt sẽ được trực tiếp dẫn xuống vào các hồ chứa nước thải và bể tự hoại, sau đó được xử lý và bơm ra trực</w:t>
       </w:r>
       <w:r>
-        <w:rPr>
-          <w:lang w:val="vi-VN"/>
-        </w:rPr>
         <w:t xml:space="preserve"> tiếp cống thoát nước </w:t>
       </w:r>
       <w:r>
@@ -2269,16 +2024,10 @@
         </w:rPr>
       </w:pPr>
       <w:r>
-        <w:rPr>
-          <w:lang w:val="vi-VN"/>
-        </w:rPr>
         <w:t xml:space="preserve">Địa chỉ: </w:t>
       </w:r>
       <w:bookmarkStart w:id="88" w:name="_Toc445542580"/>
       <w:r>
-        <w:rPr>
-          <w:lang w:val="vi-VN"/>
-        </w:rPr>
         <w:t>Xã Tân Ân - Huyện Ngọc Hiển - Tỉnh Cà Mau</w:t>
       </w:r>
       <w:r>
@@ -2302,9 +2051,6 @@
     <w:p>
       <w:pPr>
         <w:pStyle w:val="00onvn"/>
-        <w:rPr>
-          <w:lang w:val="vi-VN"/>
-        </w:rPr>
       </w:pPr>
       <w:r>
         <w:rPr>
@@ -2313,9 +2059,6 @@
         <w:t>Tỉnh</w:t>
       </w:r>
       <w:r>
-        <w:rPr>
-          <w:lang w:val="vi-VN"/>
-        </w:rPr>
         <w:t xml:space="preserve"> </w:t>
       </w:r>
       <w:r>
@@ -2325,9 +2068,6 @@
         <w:t>Cà Mau</w:t>
       </w:r>
       <w:r>
-        <w:rPr>
-          <w:lang w:val="vi-VN"/>
-        </w:rPr>
         <w:t xml:space="preserve"> nằm trong vùng nhiệt đới gió mùa ẩm với các đặc trưng của vùng khí hậu miền </w:t>
       </w:r>
       <w:r>
@@ -2337,23 +2077,14 @@
         <w:t>Tây</w:t>
       </w:r>
       <w:r>
-        <w:rPr>
-          <w:lang w:val="vi-VN"/>
-        </w:rPr>
         <w:t xml:space="preserve"> Nam Bộ, chia thành 2 mùa rõ rệt:</w:t>
       </w:r>
     </w:p>
     <w:p>
       <w:pPr>
         <w:pStyle w:val="00onvn"/>
-        <w:rPr>
-          <w:lang w:val="vi-VN"/>
-        </w:rPr>
-      </w:pPr>
-      <w:r>
-        <w:rPr>
-          <w:lang w:val="vi-VN"/>
-        </w:rPr>
+      </w:pPr>
+      <w:r>
         <w:t>Mùa mưa</w:t>
       </w:r>
       <w:r>
@@ -2363,9 +2094,6 @@
         <w:t xml:space="preserve"> t</w:t>
       </w:r>
       <w:r>
-        <w:rPr>
-          <w:lang w:val="vi-VN"/>
-        </w:rPr>
         <w:t>ừ tháng 5 đến tháng 11 có</w:t>
       </w:r>
       <w:r>
@@ -2375,9 +2103,6 @@
         <w:t>, m</w:t>
       </w:r>
       <w:r>
-        <w:rPr>
-          <w:lang w:val="vi-VN"/>
-        </w:rPr>
         <w:t>ùa khô: từ tháng 12 đến tháng 4</w:t>
       </w:r>
     </w:p>
@@ -2389,15 +2114,9 @@
         </w:rPr>
       </w:pPr>
       <w:r>
-        <w:rPr>
-          <w:lang w:val="vi-VN"/>
-        </w:rPr>
         <w:t>Nhiệt độ trung bình:</w:t>
       </w:r>
       <w:r>
-        <w:rPr>
-          <w:lang w:val="vi-VN"/>
-        </w:rPr>
         <w:tab/>
         <w:t>2</w:t>
       </w:r>
@@ -2410,14 +2129,10 @@
       <w:r>
         <w:rPr>
           <w:vertAlign w:val="superscript"/>
-          <w:lang w:val="vi-VN"/>
         </w:rPr>
         <w:t>o</w:t>
       </w:r>
       <w:r>
-        <w:rPr>
-          <w:lang w:val="vi-VN"/>
-        </w:rPr>
         <w:t>C</w:t>
       </w:r>
       <w:r>
@@ -2427,9 +2142,6 @@
         <w:t xml:space="preserve"> - </w:t>
       </w:r>
       <w:r>
-        <w:rPr>
-          <w:lang w:val="vi-VN"/>
-        </w:rPr>
         <w:t>2</w:t>
       </w:r>
       <w:r>
@@ -2441,14 +2153,10 @@
       <w:r>
         <w:rPr>
           <w:vertAlign w:val="superscript"/>
-          <w:lang w:val="vi-VN"/>
         </w:rPr>
         <w:t>o</w:t>
       </w:r>
       <w:r>
-        <w:rPr>
-          <w:lang w:val="vi-VN"/>
-        </w:rPr>
         <w:t>C</w:t>
       </w:r>
     </w:p>
@@ -2460,9 +2168,6 @@
         </w:rPr>
       </w:pPr>
       <w:r>
-        <w:rPr>
-          <w:lang w:val="vi-VN"/>
-        </w:rPr>
         <w:t>Nhiệt độ</w:t>
       </w:r>
       <w:r>
@@ -2472,15 +2177,9 @@
         <w:t xml:space="preserve"> </w:t>
       </w:r>
       <w:r>
-        <w:rPr>
-          <w:lang w:val="vi-VN"/>
-        </w:rPr>
         <w:t>trung bình thấp nhất:</w:t>
       </w:r>
       <w:r>
-        <w:rPr>
-          <w:lang w:val="vi-VN"/>
-        </w:rPr>
         <w:tab/>
         <w:t>2</w:t>
       </w:r>
@@ -2493,14 +2192,10 @@
       <w:r>
         <w:rPr>
           <w:vertAlign w:val="superscript"/>
-          <w:lang w:val="vi-VN"/>
         </w:rPr>
         <w:t>o</w:t>
       </w:r>
       <w:r>
-        <w:rPr>
-          <w:lang w:val="vi-VN"/>
-        </w:rPr>
         <w:t>C</w:t>
       </w:r>
       <w:r>
@@ -2513,14 +2208,8 @@
     <w:p>
       <w:pPr>
         <w:pStyle w:val="00onvn"/>
-        <w:rPr>
-          <w:lang w:val="vi-VN"/>
-        </w:rPr>
-      </w:pPr>
-      <w:r>
-        <w:rPr>
-          <w:lang w:val="vi-VN"/>
-        </w:rPr>
+      </w:pPr>
+      <w:r>
         <w:t xml:space="preserve">Nhiệt độ trung bình </w:t>
       </w:r>
       <w:r>
@@ -2530,15 +2219,9 @@
         <w:t xml:space="preserve"> </w:t>
       </w:r>
       <w:r>
-        <w:rPr>
-          <w:lang w:val="vi-VN"/>
-        </w:rPr>
         <w:t>cao nhất:</w:t>
       </w:r>
       <w:r>
-        <w:rPr>
-          <w:lang w:val="vi-VN"/>
-        </w:rPr>
         <w:tab/>
       </w:r>
       <w:r>
@@ -2550,34 +2233,21 @@
       <w:r>
         <w:rPr>
           <w:vertAlign w:val="superscript"/>
-          <w:lang w:val="vi-VN"/>
         </w:rPr>
         <w:t>o</w:t>
       </w:r>
       <w:r>
-        <w:rPr>
-          <w:lang w:val="vi-VN"/>
-        </w:rPr>
         <w:t>C</w:t>
       </w:r>
     </w:p>
     <w:p>
       <w:pPr>
         <w:pStyle w:val="00onvn"/>
-        <w:rPr>
-          <w:lang w:val="vi-VN"/>
-        </w:rPr>
-      </w:pPr>
-      <w:r>
-        <w:rPr>
-          <w:lang w:val="vi-VN"/>
-        </w:rPr>
+      </w:pPr>
+      <w:r>
         <w:t xml:space="preserve">Lượng mưa trung bình: </w:t>
       </w:r>
       <w:r>
-        <w:rPr>
-          <w:lang w:val="vi-VN"/>
-        </w:rPr>
         <w:tab/>
       </w:r>
       <w:r>
@@ -2587,9 +2257,6 @@
         <w:t>200</w:t>
       </w:r>
       <w:r>
-        <w:rPr>
-          <w:lang w:val="vi-VN"/>
-        </w:rPr>
         <w:t xml:space="preserve"> mm </w:t>
       </w:r>
       <w:r>
@@ -2602,20 +2269,11 @@
     <w:p>
       <w:pPr>
         <w:pStyle w:val="00onvn"/>
-        <w:rPr>
-          <w:lang w:val="vi-VN"/>
-        </w:rPr>
-      </w:pPr>
-      <w:r>
-        <w:rPr>
-          <w:lang w:val="vi-VN"/>
-        </w:rPr>
+      </w:pPr>
+      <w:r>
         <w:t>Độ ẩm tương đối trung bình:</w:t>
       </w:r>
       <w:r>
-        <w:rPr>
-          <w:lang w:val="vi-VN"/>
-        </w:rPr>
         <w:tab/>
       </w:r>
       <w:r>
@@ -2625,9 +2283,6 @@
         <w:t>83</w:t>
       </w:r>
       <w:r>
-        <w:rPr>
-          <w:lang w:val="vi-VN"/>
-        </w:rPr>
         <w:t>%</w:t>
       </w:r>
     </w:p>
@@ -2639,15 +2294,9 @@
         </w:rPr>
       </w:pPr>
       <w:r>
-        <w:rPr>
-          <w:lang w:val="vi-VN"/>
-        </w:rPr>
         <w:t>Độ ẩm tương đối thấp nhất:</w:t>
       </w:r>
       <w:r>
-        <w:rPr>
-          <w:lang w:val="vi-VN"/>
-        </w:rPr>
         <w:tab/>
       </w:r>
       <w:r>
@@ -2657,9 +2306,6 @@
         <w:t>50</w:t>
       </w:r>
       <w:r>
-        <w:rPr>
-          <w:lang w:val="vi-VN"/>
-        </w:rPr>
         <w:t>%</w:t>
       </w:r>
       <w:r>
@@ -2677,16 +2323,9 @@
         </w:rPr>
       </w:pPr>
       <w:r>
-        <w:rPr>
-          <w:lang w:val="vi-VN"/>
-        </w:rPr>
-        <w:lastRenderedPageBreak/>
         <w:t>Lượng bốc hơi trung bình:</w:t>
       </w:r>
       <w:r>
-        <w:rPr>
-          <w:lang w:val="vi-VN"/>
-        </w:rPr>
         <w:tab/>
       </w:r>
       <w:r>
@@ -2696,9 +2335,6 @@
         <w:t>1000</w:t>
       </w:r>
       <w:r>
-        <w:rPr>
-          <w:lang w:val="vi-VN"/>
-        </w:rPr>
         <w:t xml:space="preserve"> mm/</w:t>
       </w:r>
       <w:r>
@@ -2711,28 +2347,16 @@
     <w:p>
       <w:pPr>
         <w:pStyle w:val="00onvn"/>
-        <w:rPr>
-          <w:lang w:val="vi-VN"/>
-        </w:rPr>
-      </w:pPr>
-      <w:r>
-        <w:rPr>
-          <w:lang w:val="vi-VN"/>
-        </w:rPr>
+      </w:pPr>
+      <w:r>
         <w:t>Gió thổi mạnh vào mùa mưa từ tháng 5 đến tháng 11, ngoài ra còn có gió Đông Bắc thổi nhẹ.</w:t>
       </w:r>
     </w:p>
     <w:p>
       <w:pPr>
         <w:pStyle w:val="00onvn"/>
-        <w:rPr>
-          <w:lang w:val="vi-VN"/>
-        </w:rPr>
-      </w:pPr>
-      <w:r>
-        <w:rPr>
-          <w:lang w:val="vi-VN"/>
-        </w:rPr>
+      </w:pPr>
+      <w:r>
         <w:t xml:space="preserve">Khu vực thành phố </w:t>
       </w:r>
       <w:r>
@@ -2742,9 +2366,6 @@
         <w:t>Cà Mau</w:t>
       </w:r>
       <w:r>
-        <w:rPr>
-          <w:lang w:val="vi-VN"/>
-        </w:rPr>
         <w:t xml:space="preserve"> rất ít chịu ảnh hưởng của gió bão.</w:t>
       </w:r>
       <w:bookmarkStart w:id="90" w:name="_Toc445542581"/>
@@ -2752,14 +2373,8 @@
     <w:p>
       <w:pPr>
         <w:pStyle w:val="00onvn"/>
-        <w:rPr>
-          <w:lang w:val="vi-VN"/>
-        </w:rPr>
-      </w:pPr>
-      <w:r>
-        <w:rPr>
-          <w:lang w:val="vi-VN"/>
-        </w:rPr>
+      </w:pPr>
+      <w:r>
         <w:t>Chế độ gió vừa chịu ảnh hưởng của đặc trưng cho vùng nhiệt đới lại vừa chịu ảnh hưởng của các cơ chế gió mùa khu vực Đông Nam Á. Hàng năm, có 2 mùa gió chủ yếu: gió mùa đông (gió mùa đông bắc) từ tháng 11 năm trước đến tháng 4 năm sau và gió mùa hạ (gió mùa tây nam), bắt đầu từ tháng 5 đến tháng 10. Mùa khô hướng gió thịnh hành theo hướng đông bắc và đông. Mùa mưa gió thịnh hành theo hướng tây nam hoặc tây. Tốc độ gió trung bình hàng năm ở Cà Mau nhỏ, trong đất liền chỉ từ 1,0 đến 2,0m/giây, ngoài khơi gió mạnh hơn cũng chỉ đạt 2,5 đến 3,5m/giây. Vào mùa mưa, thỉnh thoảng có dông hay lốc xoáy tới cấp 7, cấp 8. Bão tuy có nhưng không nhiều và không lớn. Thời tiết, khí hậu ở Cà Mau thuận lợi cho phát triển ngư – nông – lâm nghiệp theo hướng sản xuất hàng hóa lớn.</w:t>
       </w:r>
     </w:p>
@@ -2777,28 +2392,20 @@
     <w:p>
       <w:pPr>
         <w:pStyle w:val="00onvn"/>
-        <w:rPr>
-          <w:lang w:val="vi-VN"/>
-        </w:rPr>
-      </w:pPr>
-      <w:r>
-        <w:rPr>
-          <w:lang w:val="vi-VN"/>
-        </w:rPr>
-        <w:t>Huyện 3 mặt giáp biển, một mặt giáp sông, địa thế cô lập hoàn toàn. Địa hình bằng phẳng, cao trình trung bình từ 0,5 - 0,7m, thường xuyên ngập triều biển, riêng vùng ven biển Đông có địa hình cao hơn (từ 1,2 - 1,5 m). Bề mặt địa hình bị chia cắt mạnh bởi hệ thống sông rạch tự nhiên và kênh mương chằng chịt, có nhiều con sông rất rộng, thường xuyên ngập triều biển.</w:t>
+      </w:pPr>
+      <w:r>
+        <w:t xml:space="preserve">Huyện 3 mặt giáp biển, một mặt giáp sông, địa thế cô lập hoàn toàn. Địa hình bằng phẳng, cao trình trung bình từ 0,5 - 0,7m, thường xuyên ngập triều biển, riêng vùng ven biển Đông có địa hình cao hơn (từ 1,2 - 1,5 m). Bề mặt địa hình bị chia cắt </w:t>
+      </w:r>
+      <w:r>
+        <w:lastRenderedPageBreak/>
+        <w:t>mạnh bởi hệ thống sông rạch tự nhiên và kênh mương chằng chịt, có nhiều con sông rất rộng, thường xuyên ngập triều biển.</w:t>
       </w:r>
     </w:p>
     <w:p>
       <w:pPr>
         <w:pStyle w:val="00onvn"/>
-        <w:rPr>
-          <w:lang w:val="vi-VN"/>
-        </w:rPr>
-      </w:pPr>
-      <w:r>
-        <w:rPr>
-          <w:lang w:val="vi-VN"/>
-        </w:rPr>
+      </w:pPr>
+      <w:r>
         <w:t>Do hình thành từ các trầm tích biển trẻ nên nhìn chung nền đất yếu, lớp bùn hữu cơ và sét hữu cơ dày từ 0,7 - 1,7m, lớp bùn sét dày 1,3 - 1,4m. Do các công trình xây dựng nằm trực tiếp lên lớp bùn yếu nên cần có các giải pháp xử lý về nền móng, chống lún và triệt tiêu lún, vì vậy suất đầu tư rất cao. Khu vực đất rừng, bờ sông thường có nhiều lỗ mội, đây là một đặc điểm cần chú ý khi xây dựng các đầm nuôi thủy sản, cần có giải pháp thi công thích hợp để chống cạn nước đầm nuôi.</w:t>
       </w:r>
     </w:p>
@@ -2817,14 +2424,8 @@
     <w:p>
       <w:pPr>
         <w:pStyle w:val="00onvn"/>
-        <w:rPr>
-          <w:lang w:val="vi-VN"/>
-        </w:rPr>
-      </w:pPr>
-      <w:r>
-        <w:rPr>
-          <w:lang w:val="vi-VN"/>
-        </w:rPr>
+      </w:pPr>
+      <w:r>
         <w:t>Nhìn chung địa hình tương đối bằng phẳng thích hợp cho việc xây dựng công trình.</w:t>
       </w:r>
     </w:p>
@@ -2850,7 +2451,7 @@
       <w:footerReference w:type="default" r:id="rId16"/>
       <w:headerReference w:type="first" r:id="rId17"/>
       <w:footerReference w:type="first" r:id="rId18"/>
-      <w:pgSz w:w="12240" w:h="15840"/>
+      <w:pgSz w:w="11907" w:h="16840" w:code="9"/>
       <w:pgMar w:top="1701" w:right="1134" w:bottom="1701" w:left="1985" w:header="0" w:footer="0" w:gutter="0"/>
       <w:cols w:space="708"/>
       <w:docGrid w:linePitch="360"/>
@@ -3080,6 +2681,8 @@
       </w:tabs>
       <w:ind w:right="17" w:firstLine="0"/>
       <w:rPr>
+        <w:b/>
+        <w:bCs/>
         <w:i/>
         <w:sz w:val="24"/>
         <w:lang w:val="en-US"/>
@@ -3087,6 +2690,8 @@
     </w:pPr>
     <w:r>
       <w:rPr>
+        <w:b/>
+        <w:bCs/>
         <w:i/>
         <w:sz w:val="24"/>
         <w:lang w:val="en-US"/>
@@ -3095,6 +2700,8 @@
     </w:r>
     <w:r>
       <w:rPr>
+        <w:b/>
+        <w:bCs/>
         <w:i/>
         <w:sz w:val="24"/>
         <w:lang w:val="en-US"/>
@@ -3103,6 +2710,8 @@
     </w:r>
     <w:r>
       <w:rPr>
+        <w:b/>
+        <w:bCs/>
         <w:i/>
         <w:sz w:val="24"/>
         <w:lang w:val="en-US"/>
@@ -3118,19 +2727,12 @@
         <w:sz w:val="24"/>
         <w:lang w:val="en-US"/>
       </w:rPr>
-      <w:t>Chương 1.</w:t>
+      <w:t>Chương 1. Tổng quan về kiến trúc công trình</w:t>
     </w:r>
     <w:r>
       <w:rPr>
-        <w:i/>
-        <w:noProof/>
-        <w:sz w:val="24"/>
-        <w:lang w:val="en-US"/>
-      </w:rPr>
-      <w:t xml:space="preserve"> Tổng quan về kiến trúc công trình</w:t>
-    </w:r>
-    <w:r>
-      <w:rPr>
+        <w:b/>
+        <w:bCs/>
         <w:i/>
         <w:sz w:val="24"/>
         <w:lang w:val="en-US"/>
@@ -6006,7 +5608,7 @@
         <w:rFonts w:ascii="Times New Roman" w:eastAsiaTheme="minorHAnsi" w:hAnsi="Times New Roman" w:cs="Times New Roman (Body CS)"/>
         <w:sz w:val="26"/>
         <w:szCs w:val="26"/>
-        <w:lang w:eastAsia="en-US" w:bidi="ar-SA"/>
+        <w:lang w:val="vi-VN" w:eastAsia="en-US" w:bidi="ar-SA"/>
       </w:rPr>
     </w:rPrDefault>
     <w:pPrDefault>

</xml_diff>

<commit_message>
Cập nhật đường dẫn file Excel thành ổ F
Cập nhật đường dẫn file Excel thành ổ F
</commit_message>
<xml_diff>
--- a/Thuyet minh/Hoan thien/Chuong 1 TONG QUAN.docx
+++ b/Thuyet minh/Hoan thien/Chuong 1 TONG QUAN.docx
@@ -70,36 +70,27 @@
         </w:rPr>
         <w:t xml:space="preserve">Tên công trình: </w:t>
       </w:r>
-      <w:ins w:id="8" w:author="Cao Minh Thành" w:date="2021-05-24T21:26:00Z">
-        <w:r>
-          <w:fldChar w:fldCharType="begin"/>
-        </w:r>
-        <w:r>
-          <w:instrText xml:space="preserve"> LINK Excel.Sheet.12 "/Users/minhthanhcao/Documents/LVTN/Thuyet minh/TINH TOAN.xlsx" "TH!R2C2" \a \t \u </w:instrText>
-        </w:r>
-        <w:r>
-          <w:fldChar w:fldCharType="separate"/>
-        </w:r>
-      </w:ins>
-      <w:ins w:id="9" w:author="Cao Minh Thành" w:date="2021-05-24T21:37:00Z">
-        <w:r>
-          <w:t>Trụ Sở Làm Việc Xã Tân Ân -Huyện Ngọc Hiển-Tỉnh Cà Mau</w:t>
-        </w:r>
-      </w:ins>
-      <w:ins w:id="10" w:author="Cao Minh Thành" w:date="2021-05-24T21:26:00Z">
-        <w:r>
-          <w:fldChar w:fldCharType="end"/>
-        </w:r>
-      </w:ins>
+      <w:r>
+        <w:fldChar w:fldCharType="begin"/>
+      </w:r>
+      <w:r>
+        <w:instrText xml:space="preserve"> LINK Excel.Sheet.12 "F:\\LVTN\\Thuyet minh\\TINH TOAN.xlsx" "TH!R2C2" \t \u </w:instrText>
+      </w:r>
+      <w:r>
+        <w:fldChar w:fldCharType="separate"/>
+      </w:r>
+      <w:r>
+        <w:t>Trụ Sở Làm Việc Xã Tân Ân -Huyện Ngọc Hiển-Tỉnh Cà Mau</w:t>
+      </w:r>
+      <w:r>
+        <w:fldChar w:fldCharType="end"/>
+      </w:r>
     </w:p>
     <w:p>
       <w:pPr>
         <w:pStyle w:val="00onvn"/>
         <w:rPr>
           <w:lang w:val="en-US"/>
-          <w:rPrChange w:id="11" w:author="Cao Minh Thành" w:date="2021-05-24T21:31:00Z">
-            <w:rPr/>
-          </w:rPrChange>
         </w:rPr>
       </w:pPr>
       <w:r>
@@ -111,35 +102,27 @@
       <w:r>
         <w:t xml:space="preserve"> xây dựng:   </w:t>
       </w:r>
-      <w:ins w:id="12" w:author="Cao Minh Thành" w:date="2021-05-24T21:26:00Z">
-        <w:r>
-          <w:fldChar w:fldCharType="begin"/>
-        </w:r>
-        <w:r>
-          <w:instrText xml:space="preserve"> LINK Excel.Sheet.12 "/Users/minhthanhcao/Documents/LVTN/Thuyet minh/TINH TOAN.xlsx" "TH!R3C2" \a \t \u </w:instrText>
-        </w:r>
-        <w:r>
-          <w:fldChar w:fldCharType="separate"/>
-        </w:r>
-      </w:ins>
-      <w:ins w:id="13" w:author="Cao Minh Thành" w:date="2021-05-24T21:37:00Z">
-        <w:r>
-          <w:t>Xã Tân Ân -Huyện Ngọc Hiển-Tỉnh Cà Mau</w:t>
-        </w:r>
-      </w:ins>
-      <w:ins w:id="14" w:author="Cao Minh Thành" w:date="2021-05-24T21:26:00Z">
-        <w:r>
-          <w:fldChar w:fldCharType="end"/>
-        </w:r>
-      </w:ins>
-      <w:ins w:id="15" w:author="Cao Minh Thành" w:date="2021-05-24T21:31:00Z">
-        <w:r>
-          <w:rPr>
-            <w:lang w:val="en-US"/>
-          </w:rPr>
-          <w:t>.</w:t>
-        </w:r>
-      </w:ins>
+      <w:r>
+        <w:fldChar w:fldCharType="begin"/>
+      </w:r>
+      <w:r>
+        <w:instrText xml:space="preserve"> LINK Excel.Sheet.12 "F:\\LVTN\\Thuyet minh\\TINH TOAN.xlsx" "TH!R3C2" \t \u </w:instrText>
+      </w:r>
+      <w:r>
+        <w:fldChar w:fldCharType="separate"/>
+      </w:r>
+      <w:r>
+        <w:t>Xã Tân Ân -Huyện Ngọc Hiển-Tỉnh Cà Mau</w:t>
+      </w:r>
+      <w:r>
+        <w:fldChar w:fldCharType="end"/>
+      </w:r>
+      <w:r>
+        <w:rPr>
+          <w:lang w:val="en-US"/>
+        </w:rPr>
+        <w:t>.</w:t>
+      </w:r>
     </w:p>
     <w:p>
       <w:pPr>
@@ -151,27 +134,21 @@
       <w:r>
         <w:t xml:space="preserve">Công trình có </w:t>
       </w:r>
-      <w:ins w:id="16" w:author="Cao Minh Thành" w:date="2021-05-24T21:26:00Z">
-        <w:r>
-          <w:fldChar w:fldCharType="begin"/>
-        </w:r>
-        <w:r>
-          <w:instrText xml:space="preserve"> LINK Excel.Sheet.12 "/Users/minhthanhcao/Documents/LVTN/Thuyet minh/TINH TOAN.xlsx" "TH!R4C2" \a \t \u </w:instrText>
-        </w:r>
-        <w:r>
-          <w:fldChar w:fldCharType="separate"/>
-        </w:r>
-      </w:ins>
-      <w:ins w:id="17" w:author="Cao Minh Thành" w:date="2021-05-24T21:37:00Z">
-        <w:r>
-          <w:t>1 tầng trệt, 2 tầng lầu</w:t>
-        </w:r>
-      </w:ins>
-      <w:ins w:id="18" w:author="Cao Minh Thành" w:date="2021-05-24T21:26:00Z">
-        <w:r>
-          <w:fldChar w:fldCharType="end"/>
-        </w:r>
-      </w:ins>
+      <w:r>
+        <w:fldChar w:fldCharType="begin"/>
+      </w:r>
+      <w:r>
+        <w:instrText xml:space="preserve"> LINK Excel.Sheet.12 "F:\\LVTN\\Thuyet minh\\TINH TOAN.xlsx" "TH!R4C2" \t \u </w:instrText>
+      </w:r>
+      <w:r>
+        <w:fldChar w:fldCharType="separate"/>
+      </w:r>
+      <w:r>
+        <w:t>1 tầng trệt, 2 tầng lầu</w:t>
+      </w:r>
+      <w:r>
+        <w:fldChar w:fldCharType="end"/>
+      </w:r>
       <w:r>
         <w:t>.</w:t>
       </w:r>
@@ -189,62 +166,45 @@
       <w:r>
         <w:t xml:space="preserve">Công trình dân </w:t>
       </w:r>
-      <w:ins w:id="19" w:author="Cao Minh Thành" w:date="2021-05-24T21:36:00Z">
-        <w:r>
-          <w:t>dụng cấp 3: S</w:t>
-        </w:r>
-        <w:r>
-          <w:rPr>
-            <w:vertAlign w:val="subscript"/>
-            <w:rPrChange w:id="20" w:author="Cao Minh Thành" w:date="2021-05-24T21:36:00Z">
-              <w:rPr/>
-            </w:rPrChange>
-          </w:rPr>
-          <w:t>sàn</w:t>
-        </w:r>
-        <w:r>
-          <w:t xml:space="preserve"> &lt;</w:t>
-        </w:r>
-        <w:r>
-          <w:fldChar w:fldCharType="begin"/>
-        </w:r>
-        <w:r>
-          <w:instrText xml:space="preserve"> LINK Excel.Sheet.12 "/Users/minhthanhcao/Documents/LVTN/Thuyet minh/TINH TOAN.xlsx" "TH!R5C2" \a \t \u </w:instrText>
-        </w:r>
-        <w:r>
-          <w:fldChar w:fldCharType="separate"/>
-        </w:r>
-      </w:ins>
-      <w:ins w:id="21" w:author="Cao Minh Thành" w:date="2021-05-24T21:37:00Z">
-        <w:r>
-          <w:t>5000</w:t>
-        </w:r>
-      </w:ins>
-      <w:ins w:id="22" w:author="Cao Minh Thành" w:date="2021-05-24T21:36:00Z">
-        <w:r>
-          <w:fldChar w:fldCharType="end"/>
-        </w:r>
-        <w:r>
-          <w:t>m</w:t>
-        </w:r>
-        <w:r>
-          <w:rPr>
-            <w:vertAlign w:val="superscript"/>
-            <w:rPrChange w:id="23" w:author="Cao Minh Thành" w:date="2021-05-24T21:36:00Z">
-              <w:rPr/>
-            </w:rPrChange>
-          </w:rPr>
-          <w:t>2</w:t>
-        </w:r>
-        <w:r>
-          <w:t xml:space="preserve">. </w:t>
-        </w:r>
-      </w:ins>
-      <w:del w:id="24" w:author="Cao Minh Thành" w:date="2021-05-24T21:36:00Z">
-        <w:r>
-          <w:delText xml:space="preserve">dụng . </w:delText>
-        </w:r>
-      </w:del>
+      <w:r>
+        <w:t>dụng cấp 3: S</w:t>
+      </w:r>
+      <w:r>
+        <w:rPr>
+          <w:vertAlign w:val="subscript"/>
+        </w:rPr>
+        <w:t>sàn</w:t>
+      </w:r>
+      <w:r>
+        <w:t xml:space="preserve"> &lt;</w:t>
+      </w:r>
+      <w:r>
+        <w:fldChar w:fldCharType="begin"/>
+      </w:r>
+      <w:r>
+        <w:instrText xml:space="preserve"> LINK Excel.Sheet.12 "F:\\LVTN\\Thuyet minh\\TINH TOAN.xlsx" "TH!R5C2" \t \u </w:instrText>
+      </w:r>
+      <w:r>
+        <w:fldChar w:fldCharType="separate"/>
+      </w:r>
+      <w:r>
+        <w:t>5000</w:t>
+      </w:r>
+      <w:r>
+        <w:fldChar w:fldCharType="end"/>
+      </w:r>
+      <w:r>
+        <w:t>m</w:t>
+      </w:r>
+      <w:r>
+        <w:rPr>
+          <w:vertAlign w:val="superscript"/>
+        </w:rPr>
+        <w:t>2</w:t>
+      </w:r>
+      <w:r>
+        <w:t xml:space="preserve">. </w:t>
+      </w:r>
     </w:p>
     <w:p>
       <w:pPr>
@@ -253,27 +213,21 @@
       <w:r>
         <w:t xml:space="preserve">Diện tích xây dựng </w:t>
       </w:r>
-      <w:ins w:id="25" w:author="Cao Minh Thành" w:date="2021-05-24T21:26:00Z">
-        <w:r>
-          <w:fldChar w:fldCharType="begin"/>
-        </w:r>
-        <w:r>
-          <w:instrText xml:space="preserve"> LINK Excel.Sheet.12 "/Users/minhthanhcao/Documents/LVTN/Thuyet minh/TINH TOAN.xlsx" "TH!R7C2" \a \t \u \* MERGEFORMAT </w:instrText>
-        </w:r>
-        <w:r>
-          <w:fldChar w:fldCharType="separate"/>
-        </w:r>
-      </w:ins>
-      <w:ins w:id="26" w:author="Cao Minh Thành" w:date="2021-05-24T21:37:00Z">
-        <w:r>
-          <w:t>435,7</w:t>
-        </w:r>
-      </w:ins>
-      <w:ins w:id="27" w:author="Cao Minh Thành" w:date="2021-05-24T21:26:00Z">
-        <w:r>
-          <w:fldChar w:fldCharType="end"/>
-        </w:r>
-      </w:ins>
+      <w:r>
+        <w:fldChar w:fldCharType="begin"/>
+      </w:r>
+      <w:r>
+        <w:instrText xml:space="preserve"> LINK Excel.Sheet.12 "F:\\LVTN\\Thuyet minh\\TINH TOAN.xlsx" "TH!R7C2" \t \u \* MERGEFORMAT </w:instrText>
+      </w:r>
+      <w:r>
+        <w:fldChar w:fldCharType="separate"/>
+      </w:r>
+      <w:r>
+        <w:t>435,7</w:t>
+      </w:r>
+      <w:r>
+        <w:fldChar w:fldCharType="end"/>
+      </w:r>
       <w:r>
         <w:t xml:space="preserve">m² </w:t>
       </w:r>
@@ -285,64 +239,45 @@
       <w:r>
         <w:t xml:space="preserve">Tổng diện tích </w:t>
       </w:r>
-      <w:del w:id="28" w:author="Cao Minh Thành" w:date="2021-05-24T21:37:00Z">
-        <w:r>
-          <w:delText>s</w:delText>
-        </w:r>
-      </w:del>
-      <w:ins w:id="29" w:author="Cao Minh Thành" w:date="2021-05-24T21:37:00Z">
-        <w:r>
-          <w:t>S</w:t>
-        </w:r>
-      </w:ins>
+      <w:r>
+        <w:t>S</w:t>
+      </w:r>
       <w:r>
         <w:t xml:space="preserve">= </w:t>
       </w:r>
-      <w:ins w:id="30" w:author="Cao Minh Thành" w:date="2021-05-24T21:26:00Z">
-        <w:r>
-          <w:fldChar w:fldCharType="begin"/>
-        </w:r>
-        <w:r>
-          <w:instrText xml:space="preserve"> LINK Excel.Sheet.12 "/Users/minhthanhcao/Documents/LVTN/Thuyet minh/TINH TOAN.xlsx" "TH!R8C2" \a \t \u \* MERGEFORMAT </w:instrText>
-        </w:r>
-        <w:r>
-          <w:fldChar w:fldCharType="separate"/>
-        </w:r>
-      </w:ins>
-      <w:ins w:id="31" w:author="Cao Minh Thành" w:date="2021-05-24T21:37:00Z">
-        <w:r>
-          <w:t>814,3</w:t>
-        </w:r>
-      </w:ins>
-      <w:ins w:id="32" w:author="Cao Minh Thành" w:date="2021-05-24T21:26:00Z">
-        <w:r>
-          <w:fldChar w:fldCharType="end"/>
-        </w:r>
-      </w:ins>
+      <w:r>
+        <w:fldChar w:fldCharType="begin"/>
+      </w:r>
+      <w:r>
+        <w:instrText xml:space="preserve"> LINK Excel.Sheet.12 "F:\\LVTN\\Thuyet minh\\TINH TOAN.xlsx" "TH!R8C2" \t \u \* MERGEFORMAT </w:instrText>
+      </w:r>
+      <w:r>
+        <w:fldChar w:fldCharType="separate"/>
+      </w:r>
+      <w:r>
+        <w:t>814,3</w:t>
+      </w:r>
+      <w:r>
+        <w:fldChar w:fldCharType="end"/>
+      </w:r>
       <w:r>
         <w:t>m² (</w:t>
       </w:r>
-      <w:ins w:id="33" w:author="Cao Minh Thành" w:date="2021-05-24T21:26:00Z">
-        <w:r>
-          <w:fldChar w:fldCharType="begin"/>
-        </w:r>
-        <w:r>
-          <w:instrText xml:space="preserve"> LINK Excel.Sheet.12 "/Users/minhthanhcao/Documents/LVTN/Thuyet minh/TINH TOAN.xlsx" "TH!R9C2" \a \t \u \* MERGEFORMAT </w:instrText>
-        </w:r>
-        <w:r>
-          <w:fldChar w:fldCharType="separate"/>
-        </w:r>
-      </w:ins>
-      <w:ins w:id="34" w:author="Cao Minh Thành" w:date="2021-05-24T21:37:00Z">
-        <w:r>
-          <w:t>tầng trệt: S=435,7 m², lầu 1: S=378,6 m²</w:t>
-        </w:r>
-      </w:ins>
-      <w:ins w:id="35" w:author="Cao Minh Thành" w:date="2021-05-24T21:26:00Z">
-        <w:r>
-          <w:fldChar w:fldCharType="end"/>
-        </w:r>
-      </w:ins>
+      <w:r>
+        <w:fldChar w:fldCharType="begin"/>
+      </w:r>
+      <w:r>
+        <w:instrText xml:space="preserve"> LINK Excel.Sheet.12 "F:\\LVTN\\Thuyet minh\\TINH TOAN.xlsx" "TH!R9C2" \t \u \* MERGEFORMAT </w:instrText>
+      </w:r>
+      <w:r>
+        <w:fldChar w:fldCharType="separate"/>
+      </w:r>
+      <w:r>
+        <w:t>tầng trệt: S=435,7 m², lầu 1: S=378,6 m²</w:t>
+      </w:r>
+      <w:r>
+        <w:fldChar w:fldCharType="end"/>
+      </w:r>
       <w:r>
         <w:t>).</w:t>
       </w:r>
@@ -354,123 +289,93 @@
       <w:r>
         <w:t xml:space="preserve">Chiều cao nền tầng trệt </w:t>
       </w:r>
-      <w:ins w:id="36" w:author="Cao Minh Thành" w:date="2021-05-24T21:26:00Z">
-        <w:r>
-          <w:fldChar w:fldCharType="begin"/>
-        </w:r>
-        <w:r>
-          <w:instrText xml:space="preserve"> LINK Excel.Sheet.12 "/Users/minhthanhcao/Documents/LVTN/Thuyet minh/TINH TOAN.xlsx" "TH!R13C2" \a \t \u \* MERGEFORMAT </w:instrText>
-        </w:r>
-        <w:r>
-          <w:fldChar w:fldCharType="separate"/>
-        </w:r>
-      </w:ins>
-      <w:ins w:id="37" w:author="Cao Minh Thành" w:date="2021-05-24T21:37:00Z">
-        <w:r>
-          <w:t>3,6</w:t>
-        </w:r>
-      </w:ins>
-      <w:ins w:id="38" w:author="Cao Minh Thành" w:date="2021-05-24T21:26:00Z">
-        <w:r>
-          <w:fldChar w:fldCharType="end"/>
-        </w:r>
-      </w:ins>
+      <w:r>
+        <w:fldChar w:fldCharType="begin"/>
+      </w:r>
+      <w:r>
+        <w:instrText xml:space="preserve"> LINK Excel.Sheet.12 "F:\\LVTN\\Thuyet minh\\TINH TOAN.xlsx" "TH!R13C2" \t \u \* MERGEFORMAT </w:instrText>
+      </w:r>
+      <w:r>
+        <w:fldChar w:fldCharType="separate"/>
+      </w:r>
+      <w:r>
+        <w:t>3,6</w:t>
+      </w:r>
+      <w:r>
+        <w:fldChar w:fldCharType="end"/>
+      </w:r>
       <w:r>
         <w:t xml:space="preserve">m, chiều cao công trình </w:t>
       </w:r>
-      <w:ins w:id="39" w:author="Cao Minh Thành" w:date="2021-05-24T21:26:00Z">
-        <w:r>
-          <w:fldChar w:fldCharType="begin"/>
-        </w:r>
-        <w:r>
-          <w:instrText xml:space="preserve"> LINK Excel.Sheet.12 "/Users/minhthanhcao/Documents/LVTN/Thuyet minh/TINH TOAN.xlsx" "TH!R16C2" \a \t \u \* MERGEFORMAT </w:instrText>
-        </w:r>
-        <w:r>
-          <w:fldChar w:fldCharType="separate"/>
-        </w:r>
-      </w:ins>
-      <w:ins w:id="40" w:author="Cao Minh Thành" w:date="2021-05-24T21:37:00Z">
-        <w:r>
-          <w:t>13,35</w:t>
-        </w:r>
-      </w:ins>
-      <w:ins w:id="41" w:author="Cao Minh Thành" w:date="2021-05-24T21:26:00Z">
-        <w:r>
-          <w:fldChar w:fldCharType="end"/>
-        </w:r>
-      </w:ins>
+      <w:r>
+        <w:fldChar w:fldCharType="begin"/>
+      </w:r>
+      <w:r>
+        <w:instrText xml:space="preserve"> LINK Excel.Sheet.12 "F:\\LVTN\\Thuyet minh\\TINH TOAN.xlsx" "TH!R16C2" \t \u \* MERGEFORMAT </w:instrText>
+      </w:r>
+      <w:r>
+        <w:fldChar w:fldCharType="separate"/>
+      </w:r>
+      <w:r>
+        <w:t>13,35</w:t>
+      </w:r>
+      <w:r>
+        <w:fldChar w:fldCharType="end"/>
+      </w:r>
       <w:r>
         <w:t xml:space="preserve">m (sàn lầu 1: </w:t>
       </w:r>
-      <w:ins w:id="42" w:author="Cao Minh Thành" w:date="2021-05-24T21:26:00Z">
-        <w:r>
-          <w:fldChar w:fldCharType="begin"/>
-        </w:r>
-        <w:r>
-          <w:instrText xml:space="preserve"> LINK Excel.Sheet.12 "/Users/minhthanhcao/Documents/LVTN/Thuyet minh/TINH TOAN.xlsx" "TH!R17C2" \a \t \u \* MERGEFORMAT </w:instrText>
-        </w:r>
-        <w:r>
-          <w:fldChar w:fldCharType="separate"/>
-        </w:r>
-      </w:ins>
-      <w:ins w:id="43" w:author="Cao Minh Thành" w:date="2021-05-24T21:37:00Z">
-        <w:r>
-          <w:t>3,6</w:t>
-        </w:r>
-      </w:ins>
-      <w:ins w:id="44" w:author="Cao Minh Thành" w:date="2021-05-24T21:26:00Z">
-        <w:r>
-          <w:fldChar w:fldCharType="end"/>
-        </w:r>
-      </w:ins>
+      <w:r>
+        <w:fldChar w:fldCharType="begin"/>
+      </w:r>
+      <w:r>
+        <w:instrText xml:space="preserve"> LINK Excel.Sheet.12 "F:\\LVTN\\Thuyet minh\\TINH TOAN.xlsx" "TH!R17C2" \t \u \* MERGEFORMAT </w:instrText>
+      </w:r>
+      <w:r>
+        <w:fldChar w:fldCharType="separate"/>
+      </w:r>
+      <w:r>
+        <w:t>3,6</w:t>
+      </w:r>
+      <w:r>
+        <w:fldChar w:fldCharType="end"/>
+      </w:r>
       <w:r>
         <w:t xml:space="preserve">m, trần lầu 2: </w:t>
       </w:r>
-      <w:ins w:id="45" w:author="Cao Minh Thành" w:date="2021-05-24T21:26:00Z">
-        <w:r>
-          <w:fldChar w:fldCharType="begin"/>
-        </w:r>
-        <w:r>
-          <w:instrText xml:space="preserve"> LINK Excel.Sheet.12 "/Users/minhthanhcao/Documents/LVTN/Thuyet minh/TINH TOAN.xlsx" "TH!R18C2" \a \t \u \* MERGEFORMAT </w:instrText>
-        </w:r>
-        <w:r>
-          <w:fldChar w:fldCharType="separate"/>
-        </w:r>
-      </w:ins>
-      <w:ins w:id="46" w:author="Cao Minh Thành" w:date="2021-05-24T21:37:00Z">
-        <w:r>
-          <w:t>3,6</w:t>
-        </w:r>
-      </w:ins>
-      <w:ins w:id="47" w:author="Cao Minh Thành" w:date="2021-05-24T21:26:00Z">
-        <w:r>
-          <w:fldChar w:fldCharType="end"/>
-        </w:r>
-      </w:ins>
+      <w:r>
+        <w:fldChar w:fldCharType="begin"/>
+      </w:r>
+      <w:r>
+        <w:instrText xml:space="preserve"> LINK Excel.Sheet.12 "F:\\LVTN\\Thuyet minh\\TINH TOAN.xlsx" "TH!R18C2" \t \u \* MERGEFORMAT </w:instrText>
+      </w:r>
+      <w:r>
+        <w:fldChar w:fldCharType="separate"/>
+      </w:r>
+      <w:r>
+        <w:t>3,6</w:t>
+      </w:r>
+      <w:r>
+        <w:fldChar w:fldCharType="end"/>
+      </w:r>
       <w:r>
         <w:t xml:space="preserve">m, mái </w:t>
       </w:r>
-      <w:ins w:id="48" w:author="Cao Minh Thành" w:date="2021-05-24T21:26:00Z">
-        <w:r>
-          <w:fldChar w:fldCharType="begin"/>
-        </w:r>
-        <w:r>
-          <w:instrText xml:space="preserve"> LINK Excel.Sheet.12 "/Users/minhthanhcao/Documents/LVTN/Thuyet minh/TINH TOAN.xlsx" "TH!R19C2" \a \t \u \* MERGEFORMAT </w:instrText>
-        </w:r>
-        <w:r>
-          <w:fldChar w:fldCharType="separate"/>
-        </w:r>
-      </w:ins>
-      <w:ins w:id="49" w:author="Cao Minh Thành" w:date="2021-05-24T21:37:00Z">
-        <w:r>
-          <w:t>3,3</w:t>
-        </w:r>
-      </w:ins>
-      <w:ins w:id="50" w:author="Cao Minh Thành" w:date="2021-05-24T21:26:00Z">
-        <w:r>
-          <w:fldChar w:fldCharType="end"/>
-        </w:r>
-      </w:ins>
+      <w:r>
+        <w:fldChar w:fldCharType="begin"/>
+      </w:r>
+      <w:r>
+        <w:instrText xml:space="preserve"> LINK Excel.Sheet.12 "F:\\LVTN\\Thuyet minh\\TINH TOAN.xlsx" "TH!R19C2" \t \u \* MERGEFORMAT </w:instrText>
+      </w:r>
+      <w:r>
+        <w:fldChar w:fldCharType="separate"/>
+      </w:r>
+      <w:r>
+        <w:t>3,3</w:t>
+      </w:r>
+      <w:r>
+        <w:fldChar w:fldCharType="end"/>
+      </w:r>
       <w:r>
         <w:t>m).</w:t>
       </w:r>
@@ -821,8 +726,8 @@
           <w:lang w:val="vi-VN"/>
         </w:rPr>
       </w:pPr>
-      <w:bookmarkStart w:id="51" w:name="_Toc445542568"/>
-      <w:bookmarkStart w:id="52" w:name="_Toc44590561"/>
+      <w:bookmarkStart w:id="8" w:name="_Toc445542568"/>
+      <w:bookmarkStart w:id="9" w:name="_Toc44590561"/>
       <w:r>
         <w:rPr>
           <w:lang w:val="vi-VN"/>
@@ -838,8 +743,8 @@
         </w:rPr>
         <w:t>các tầng lầu, tầng mái</w:t>
       </w:r>
-      <w:bookmarkEnd w:id="51"/>
-      <w:bookmarkEnd w:id="52"/>
+      <w:bookmarkEnd w:id="8"/>
+      <w:bookmarkEnd w:id="9"/>
     </w:p>
     <w:p>
       <w:pPr>
@@ -1339,14 +1244,14 @@
       <w:pPr>
         <w:pStyle w:val="002Tiumc2"/>
       </w:pPr>
-      <w:bookmarkStart w:id="53" w:name="_Toc445542569"/>
-      <w:bookmarkStart w:id="54" w:name="_Toc44590562"/>
+      <w:bookmarkStart w:id="10" w:name="_Toc445542569"/>
+      <w:bookmarkStart w:id="11" w:name="_Toc44590562"/>
       <w:r>
         <w:lastRenderedPageBreak/>
         <w:t>Chức năng của mỗi khối nhà, mỗi tầng nhà, mỗi phòng, mỗi diện tích</w:t>
       </w:r>
-      <w:bookmarkEnd w:id="53"/>
-      <w:bookmarkEnd w:id="54"/>
+      <w:bookmarkEnd w:id="10"/>
+      <w:bookmarkEnd w:id="11"/>
     </w:p>
     <w:p>
       <w:pPr>
@@ -1370,27 +1275,21 @@
         </w:rPr>
         <w:t>+</w:t>
       </w:r>
-      <w:ins w:id="55" w:author="Cao Minh Thành" w:date="2021-05-24T21:26:00Z">
-        <w:r>
-          <w:fldChar w:fldCharType="begin"/>
-        </w:r>
-        <w:r>
-          <w:instrText xml:space="preserve"> LINK Excel.Sheet.12 "/Users/minhthanhcao/Documents/LVTN/Thuyet minh/TINH TOAN.xlsx" "TH!R12C2" \a \t \u </w:instrText>
-        </w:r>
-        <w:r>
-          <w:fldChar w:fldCharType="separate"/>
-        </w:r>
-      </w:ins>
-      <w:ins w:id="56" w:author="Cao Minh Thành" w:date="2021-05-24T21:37:00Z">
-        <w:r>
-          <w:t>2,85</w:t>
-        </w:r>
-      </w:ins>
-      <w:ins w:id="57" w:author="Cao Minh Thành" w:date="2021-05-24T21:26:00Z">
-        <w:r>
-          <w:fldChar w:fldCharType="end"/>
-        </w:r>
-      </w:ins>
+      <w:r>
+        <w:fldChar w:fldCharType="begin"/>
+      </w:r>
+      <w:r>
+        <w:instrText xml:space="preserve"> LINK Excel.Sheet.12 "F:\\LVTN\\Thuyet minh\\TINH TOAN.xlsx" "TH!R12C2" \t \u </w:instrText>
+      </w:r>
+      <w:r>
+        <w:fldChar w:fldCharType="separate"/>
+      </w:r>
+      <w:r>
+        <w:t>2,85</w:t>
+      </w:r>
+      <w:r>
+        <w:fldChar w:fldCharType="end"/>
+      </w:r>
       <w:r>
         <w:t xml:space="preserve">m, được bố trí ram dốc từ mặt đất đến tầng </w:t>
       </w:r>
@@ -1513,25 +1412,25 @@
       <w:pPr>
         <w:pStyle w:val="002Tiumc2"/>
       </w:pPr>
-      <w:bookmarkStart w:id="58" w:name="_Toc445542570"/>
-      <w:bookmarkStart w:id="59" w:name="_Toc44590563"/>
+      <w:bookmarkStart w:id="12" w:name="_Toc445542570"/>
+      <w:bookmarkStart w:id="13" w:name="_Toc44590563"/>
       <w:r>
         <w:t>Giải pháp mặt đứng kiến trúc công trình</w:t>
       </w:r>
-      <w:bookmarkEnd w:id="58"/>
-      <w:bookmarkEnd w:id="59"/>
+      <w:bookmarkEnd w:id="12"/>
+      <w:bookmarkEnd w:id="13"/>
     </w:p>
     <w:p>
       <w:pPr>
         <w:pStyle w:val="003Tiumc3"/>
       </w:pPr>
-      <w:bookmarkStart w:id="60" w:name="_Toc374616303"/>
-      <w:bookmarkStart w:id="61" w:name="_Toc44590564"/>
+      <w:bookmarkStart w:id="14" w:name="_Toc374616303"/>
+      <w:bookmarkStart w:id="15" w:name="_Toc44590564"/>
       <w:r>
         <w:t>Giải pháp mặt đứng</w:t>
       </w:r>
-      <w:bookmarkEnd w:id="60"/>
-      <w:bookmarkEnd w:id="61"/>
+      <w:bookmarkEnd w:id="14"/>
+      <w:bookmarkEnd w:id="15"/>
     </w:p>
     <w:p>
       <w:pPr>
@@ -1584,7 +1483,7 @@
         </w:rPr>
         <w:t>kết hợp với sơn hoàn thiện màu đặc trưng tạo vừa có thẩm mỹ vừa tiết kiệm ngân sách</w:t>
       </w:r>
-      <w:bookmarkStart w:id="62" w:name="_Toc374616304"/>
+      <w:bookmarkStart w:id="16" w:name="_Toc374616304"/>
       <w:r>
         <w:rPr>
           <w:lang w:val="en-US"/>
@@ -1599,7 +1498,7 @@
       <w:r>
         <w:t>Giải pháp hình khối</w:t>
       </w:r>
-      <w:bookmarkEnd w:id="62"/>
+      <w:bookmarkEnd w:id="16"/>
     </w:p>
     <w:p>
       <w:pPr>
@@ -1640,27 +1539,27 @@
       <w:pPr>
         <w:pStyle w:val="001Tiumc1"/>
       </w:pPr>
-      <w:bookmarkStart w:id="63" w:name="_Toc445542571"/>
-      <w:bookmarkStart w:id="64" w:name="_Toc530483251"/>
-      <w:bookmarkStart w:id="65" w:name="_Toc44590565"/>
+      <w:bookmarkStart w:id="17" w:name="_Toc445542571"/>
+      <w:bookmarkStart w:id="18" w:name="_Toc530483251"/>
+      <w:bookmarkStart w:id="19" w:name="_Toc44590565"/>
       <w:r>
         <w:t>Các giải pháp kĩ thuật chính của công trình</w:t>
       </w:r>
-      <w:bookmarkEnd w:id="63"/>
-      <w:bookmarkEnd w:id="64"/>
-      <w:bookmarkEnd w:id="65"/>
+      <w:bookmarkEnd w:id="17"/>
+      <w:bookmarkEnd w:id="18"/>
+      <w:bookmarkEnd w:id="19"/>
     </w:p>
     <w:p>
       <w:pPr>
         <w:pStyle w:val="002Tiumc2"/>
       </w:pPr>
-      <w:bookmarkStart w:id="66" w:name="_Toc445542572"/>
-      <w:bookmarkStart w:id="67" w:name="_Toc44590566"/>
+      <w:bookmarkStart w:id="20" w:name="_Toc445542572"/>
+      <w:bookmarkStart w:id="21" w:name="_Toc44590566"/>
       <w:r>
         <w:t>Giải pháp kết cấu thân nhà</w:t>
       </w:r>
-      <w:bookmarkEnd w:id="66"/>
-      <w:bookmarkEnd w:id="67"/>
+      <w:bookmarkEnd w:id="20"/>
+      <w:bookmarkEnd w:id="21"/>
     </w:p>
     <w:p>
       <w:pPr>
@@ -1731,13 +1630,13 @@
       <w:pPr>
         <w:pStyle w:val="002Tiumc2"/>
       </w:pPr>
-      <w:bookmarkStart w:id="68" w:name="_Toc445542573"/>
-      <w:bookmarkStart w:id="69" w:name="_Toc44590567"/>
+      <w:bookmarkStart w:id="22" w:name="_Toc445542573"/>
+      <w:bookmarkStart w:id="23" w:name="_Toc44590567"/>
       <w:r>
         <w:t>Giải pháp kết cấu nền móng</w:t>
       </w:r>
-      <w:bookmarkEnd w:id="68"/>
-      <w:bookmarkEnd w:id="69"/>
+      <w:bookmarkEnd w:id="22"/>
+      <w:bookmarkEnd w:id="23"/>
     </w:p>
     <w:p>
       <w:pPr>
@@ -1768,25 +1667,25 @@
       <w:pPr>
         <w:pStyle w:val="001Tiumc1"/>
       </w:pPr>
-      <w:bookmarkStart w:id="70" w:name="_Toc445542574"/>
-      <w:bookmarkStart w:id="71" w:name="_Toc530483252"/>
-      <w:bookmarkStart w:id="72" w:name="_Toc44590568"/>
+      <w:bookmarkStart w:id="24" w:name="_Toc445542574"/>
+      <w:bookmarkStart w:id="25" w:name="_Toc530483252"/>
+      <w:bookmarkStart w:id="26" w:name="_Toc44590568"/>
       <w:r>
         <w:t>Giải pháp thông thoáng và chiếu sáng</w:t>
       </w:r>
-      <w:bookmarkEnd w:id="70"/>
-      <w:bookmarkEnd w:id="71"/>
-      <w:bookmarkEnd w:id="72"/>
+      <w:bookmarkEnd w:id="24"/>
+      <w:bookmarkEnd w:id="25"/>
+      <w:bookmarkEnd w:id="26"/>
     </w:p>
     <w:p>
       <w:pPr>
         <w:pStyle w:val="002Tiumc2"/>
       </w:pPr>
-      <w:bookmarkStart w:id="73" w:name="_Toc44590569"/>
+      <w:bookmarkStart w:id="27" w:name="_Toc44590569"/>
       <w:r>
         <w:t>Hệ thống điều hòa và thông gió</w:t>
       </w:r>
-      <w:bookmarkEnd w:id="73"/>
+      <w:bookmarkEnd w:id="27"/>
     </w:p>
     <w:p>
       <w:pPr>
@@ -1814,11 +1713,11 @@
       <w:pPr>
         <w:pStyle w:val="002Tiumc2"/>
       </w:pPr>
-      <w:bookmarkStart w:id="74" w:name="_Toc44590570"/>
+      <w:bookmarkStart w:id="28" w:name="_Toc44590570"/>
       <w:r>
         <w:t>Hệ thống chiếu sáng</w:t>
       </w:r>
-      <w:bookmarkEnd w:id="74"/>
+      <w:bookmarkEnd w:id="28"/>
     </w:p>
     <w:p>
       <w:pPr>
@@ -1848,15 +1747,15 @@
       <w:pPr>
         <w:pStyle w:val="001Tiumc1"/>
       </w:pPr>
-      <w:bookmarkStart w:id="75" w:name="_Toc445542575"/>
-      <w:bookmarkStart w:id="76" w:name="_Toc530483253"/>
-      <w:bookmarkStart w:id="77" w:name="_Toc44590571"/>
+      <w:bookmarkStart w:id="29" w:name="_Toc445542575"/>
+      <w:bookmarkStart w:id="30" w:name="_Toc530483253"/>
+      <w:bookmarkStart w:id="31" w:name="_Toc44590571"/>
       <w:r>
         <w:t>Giải pháp về cấp điện và máy lạnh</w:t>
       </w:r>
-      <w:bookmarkEnd w:id="75"/>
-      <w:bookmarkEnd w:id="76"/>
-      <w:bookmarkEnd w:id="77"/>
+      <w:bookmarkEnd w:id="29"/>
+      <w:bookmarkEnd w:id="30"/>
+      <w:bookmarkEnd w:id="31"/>
     </w:p>
     <w:p>
       <w:pPr>
@@ -1896,25 +1795,25 @@
       <w:pPr>
         <w:pStyle w:val="001Tiumc1"/>
       </w:pPr>
-      <w:bookmarkStart w:id="78" w:name="_Toc445542576"/>
-      <w:bookmarkStart w:id="79" w:name="_Toc530483254"/>
-      <w:bookmarkStart w:id="80" w:name="_Toc44590572"/>
+      <w:bookmarkStart w:id="32" w:name="_Toc445542576"/>
+      <w:bookmarkStart w:id="33" w:name="_Toc530483254"/>
+      <w:bookmarkStart w:id="34" w:name="_Toc44590572"/>
       <w:r>
         <w:t>Giải pháp cấp - thoát nước và phòng hỏa cho công trình</w:t>
       </w:r>
-      <w:bookmarkEnd w:id="78"/>
-      <w:bookmarkEnd w:id="79"/>
-      <w:bookmarkEnd w:id="80"/>
+      <w:bookmarkEnd w:id="32"/>
+      <w:bookmarkEnd w:id="33"/>
+      <w:bookmarkEnd w:id="34"/>
     </w:p>
     <w:p>
       <w:pPr>
         <w:pStyle w:val="002Tiumc2"/>
       </w:pPr>
-      <w:bookmarkStart w:id="81" w:name="_Toc44590573"/>
+      <w:bookmarkStart w:id="35" w:name="_Toc44590573"/>
       <w:r>
         <w:t>Hệ thống cấp nước</w:t>
       </w:r>
-      <w:bookmarkEnd w:id="81"/>
+      <w:bookmarkEnd w:id="35"/>
     </w:p>
     <w:p>
       <w:pPr>
@@ -1931,11 +1830,11 @@
       <w:pPr>
         <w:pStyle w:val="002Tiumc2"/>
       </w:pPr>
-      <w:bookmarkStart w:id="82" w:name="_Toc44590574"/>
+      <w:bookmarkStart w:id="36" w:name="_Toc44590574"/>
       <w:r>
         <w:t>Hệ thống thoát nước</w:t>
       </w:r>
-      <w:bookmarkEnd w:id="82"/>
+      <w:bookmarkEnd w:id="36"/>
     </w:p>
     <w:p>
       <w:pPr>
@@ -1994,27 +1893,27 @@
       <w:pPr>
         <w:pStyle w:val="001Tiumc1"/>
       </w:pPr>
-      <w:bookmarkStart w:id="83" w:name="_Toc445542578"/>
-      <w:bookmarkStart w:id="84" w:name="_Toc530483256"/>
-      <w:bookmarkStart w:id="85" w:name="_Toc44590575"/>
+      <w:bookmarkStart w:id="37" w:name="_Toc445542578"/>
+      <w:bookmarkStart w:id="38" w:name="_Toc530483256"/>
+      <w:bookmarkStart w:id="39" w:name="_Toc44590575"/>
       <w:r>
         <w:t>Địa điểm và đặc điểm nơi xây dựng công trình</w:t>
       </w:r>
-      <w:bookmarkEnd w:id="83"/>
-      <w:bookmarkEnd w:id="84"/>
-      <w:bookmarkEnd w:id="85"/>
+      <w:bookmarkEnd w:id="37"/>
+      <w:bookmarkEnd w:id="38"/>
+      <w:bookmarkEnd w:id="39"/>
     </w:p>
     <w:p>
       <w:pPr>
         <w:pStyle w:val="002Tiumc2"/>
       </w:pPr>
-      <w:bookmarkStart w:id="86" w:name="_Toc445542579"/>
-      <w:bookmarkStart w:id="87" w:name="_Toc44590576"/>
+      <w:bookmarkStart w:id="40" w:name="_Toc445542579"/>
+      <w:bookmarkStart w:id="41" w:name="_Toc44590576"/>
       <w:r>
         <w:t>Địa điểm</w:t>
       </w:r>
-      <w:bookmarkEnd w:id="86"/>
-      <w:bookmarkEnd w:id="87"/>
+      <w:bookmarkEnd w:id="40"/>
+      <w:bookmarkEnd w:id="41"/>
     </w:p>
     <w:p>
       <w:pPr>
@@ -2026,7 +1925,7 @@
       <w:r>
         <w:t xml:space="preserve">Địa chỉ: </w:t>
       </w:r>
-      <w:bookmarkStart w:id="88" w:name="_Toc445542580"/>
+      <w:bookmarkStart w:id="42" w:name="_Toc445542580"/>
       <w:r>
         <w:t>Xã Tân Ân - Huyện Ngọc Hiển - Tỉnh Cà Mau</w:t>
       </w:r>
@@ -2041,12 +1940,12 @@
       <w:pPr>
         <w:pStyle w:val="002Tiumc2"/>
       </w:pPr>
-      <w:bookmarkStart w:id="89" w:name="_Toc44590577"/>
+      <w:bookmarkStart w:id="43" w:name="_Toc44590577"/>
       <w:r>
         <w:t>Đặc điểm khí hậu</w:t>
       </w:r>
-      <w:bookmarkEnd w:id="88"/>
-      <w:bookmarkEnd w:id="89"/>
+      <w:bookmarkEnd w:id="42"/>
+      <w:bookmarkEnd w:id="43"/>
     </w:p>
     <w:p>
       <w:pPr>
@@ -2368,7 +2267,7 @@
       <w:r>
         <w:t xml:space="preserve"> rất ít chịu ảnh hưởng của gió bão.</w:t>
       </w:r>
-      <w:bookmarkStart w:id="90" w:name="_Toc445542581"/>
+      <w:bookmarkStart w:id="44" w:name="_Toc445542581"/>
     </w:p>
     <w:p>
       <w:pPr>
@@ -2382,12 +2281,12 @@
       <w:pPr>
         <w:pStyle w:val="002Tiumc2"/>
       </w:pPr>
-      <w:bookmarkStart w:id="91" w:name="_Toc44590578"/>
+      <w:bookmarkStart w:id="45" w:name="_Toc44590578"/>
       <w:r>
         <w:t>Đặc điểm địa chất công trình và địa chất thủy văn</w:t>
       </w:r>
-      <w:bookmarkEnd w:id="90"/>
-      <w:bookmarkEnd w:id="91"/>
+      <w:bookmarkEnd w:id="44"/>
+      <w:bookmarkEnd w:id="45"/>
     </w:p>
     <w:p>
       <w:pPr>
@@ -2413,13 +2312,13 @@
       <w:pPr>
         <w:pStyle w:val="002Tiumc2"/>
       </w:pPr>
-      <w:bookmarkStart w:id="92" w:name="_Toc445542582"/>
-      <w:bookmarkStart w:id="93" w:name="_Toc44590579"/>
+      <w:bookmarkStart w:id="46" w:name="_Toc445542582"/>
+      <w:bookmarkStart w:id="47" w:name="_Toc44590579"/>
       <w:r>
         <w:t>Đặc điểm địa hình địa vật nơi xây dựng công trình</w:t>
       </w:r>
-      <w:bookmarkEnd w:id="92"/>
-      <w:bookmarkEnd w:id="93"/>
+      <w:bookmarkEnd w:id="46"/>
+      <w:bookmarkEnd w:id="47"/>
     </w:p>
     <w:p>
       <w:pPr>
@@ -5590,14 +5489,6 @@
   </w:num>
   <w:numIdMacAtCleanup w:val="5"/>
 </w:numbering>
-</file>
-
-<file path=word/people.xml><?xml version="1.0" encoding="utf-8"?>
-<w15:people xmlns:wpc="http://schemas.microsoft.com/office/word/2010/wordprocessingCanvas" xmlns:cx="http://schemas.microsoft.com/office/drawing/2014/chartex" xmlns:cx1="http://schemas.microsoft.com/office/drawing/2015/9/8/chartex" xmlns:cx2="http://schemas.microsoft.com/office/drawing/2015/10/21/chartex" xmlns:cx3="http://schemas.microsoft.com/office/drawing/2016/5/9/chartex" xmlns:cx4="http://schemas.microsoft.com/office/drawing/2016/5/10/chartex" xmlns:cx5="http://schemas.microsoft.com/office/drawing/2016/5/11/chartex" xmlns:cx6="http://schemas.microsoft.com/office/drawing/2016/5/12/chartex" xmlns:cx7="http://schemas.microsoft.com/office/drawing/2016/5/13/chartex" xmlns:cx8="http://schemas.microsoft.com/office/drawing/2016/5/14/chartex" xmlns:mc="http://schemas.openxmlformats.org/markup-compatibility/2006" xmlns:aink="http://schemas.microsoft.com/office/drawing/2016/ink" xmlns:am3d="http://schemas.microsoft.com/office/drawing/2017/model3d" xmlns:o="urn:schemas-microsoft-com:office:office" xmlns:r="http://schemas.openxmlformats.org/officeDocument/2006/relationships" xmlns:m="http://schemas.openxmlformats.org/officeDocument/2006/math" xmlns:v="urn:schemas-microsoft-com:vml" xmlns:wp14="http://schemas.microsoft.com/office/word/2010/wordprocessingDrawing" xmlns:wp="http://schemas.openxmlformats.org/drawingml/2006/wordprocessingDrawing" xmlns:w10="urn:schemas-microsoft-com:office:word" xmlns:w="http://schemas.openxmlformats.org/wordprocessingml/2006/main" xmlns:w14="http://schemas.microsoft.com/office/word/2010/wordml" xmlns:w15="http://schemas.microsoft.com/office/word/2012/wordml" xmlns:w16cex="http://schemas.microsoft.com/office/word/2018/wordml/cex" xmlns:w16cid="http://schemas.microsoft.com/office/word/2016/wordml/cid" xmlns:w16="http://schemas.microsoft.com/office/word/2018/wordml" xmlns:w16sdtdh="http://schemas.microsoft.com/office/word/2020/wordml/sdtdatahash" xmlns:w16se="http://schemas.microsoft.com/office/word/2015/wordml/symex" xmlns:wpg="http://schemas.microsoft.com/office/word/2010/wordprocessingGroup" xmlns:wpi="http://schemas.microsoft.com/office/word/2010/wordprocessingInk" xmlns:wne="http://schemas.microsoft.com/office/word/2006/wordml" xmlns:wps="http://schemas.microsoft.com/office/word/2010/wordprocessingShape" mc:Ignorable="w14 w15 w16se w16cid w16 w16cex w16sdtdh wp14">
-  <w15:person w15:author="Cao Minh Thành">
-    <w15:presenceInfo w15:providerId="Windows Live" w15:userId="3471b119325d41e6"/>
-  </w15:person>
-</w15:people>
 </file>
 
 <file path=word/styles.xml><?xml version="1.0" encoding="utf-8"?>

</xml_diff>

<commit_message>
truoc khi sua format
</commit_message>
<xml_diff>
--- a/Thuyet minh/Hoan thien/Chuong 1 TONG QUAN.docx
+++ b/Thuyet minh/Hoan thien/Chuong 1 TONG QUAN.docx
@@ -74,13 +74,19 @@
         <w:fldChar w:fldCharType="begin"/>
       </w:r>
       <w:r>
-        <w:instrText xml:space="preserve"> LINK Excel.Sheet.12 "F:\\LVTN\\Thuyet minh\\TINH TOAN.xlsx" "TH!R2C2" \t \u </w:instrText>
+        <w:instrText xml:space="preserve"> LINK </w:instrText>
+      </w:r>
+      <w:r>
+        <w:instrText xml:space="preserve">Excel.Sheet.12 "F:\\LVTN\\Thuyet minh\\TINH TOAN.xlsx" TH!R2C2 </w:instrText>
+      </w:r>
+      <w:r>
+        <w:instrText xml:space="preserve">\t \u </w:instrText>
       </w:r>
       <w:r>
         <w:fldChar w:fldCharType="separate"/>
       </w:r>
       <w:r>
-        <w:t>Trụ Sở Làm Việc Xã Tân Ân -Huyện Ngọc Hiển-Tỉnh Cà Mau</w:t>
+        <w:t>Trụ Sở Làm Việc Xã Tân An -Huyện Ngọc Hiển-Tỉnh Cà Mau</w:t>
       </w:r>
       <w:r>
         <w:fldChar w:fldCharType="end"/>
@@ -106,13 +112,19 @@
         <w:fldChar w:fldCharType="begin"/>
       </w:r>
       <w:r>
-        <w:instrText xml:space="preserve"> LINK Excel.Sheet.12 "F:\\LVTN\\Thuyet minh\\TINH TOAN.xlsx" "TH!R3C2" \t \u </w:instrText>
+        <w:instrText xml:space="preserve"> LINK </w:instrText>
+      </w:r>
+      <w:r>
+        <w:instrText xml:space="preserve">Excel.Sheet.12 "F:\\LVTN\\Thuyet minh\\TINH TOAN.xlsx" TH!R3C2 </w:instrText>
+      </w:r>
+      <w:r>
+        <w:instrText xml:space="preserve">\t \u </w:instrText>
       </w:r>
       <w:r>
         <w:fldChar w:fldCharType="separate"/>
       </w:r>
       <w:r>
-        <w:t>Xã Tân Ân -Huyện Ngọc Hiển-Tỉnh Cà Mau</w:t>
+        <w:t>Xã Tân An -Huyện Ngọc Hiển-Tỉnh Cà Mau</w:t>
       </w:r>
       <w:r>
         <w:fldChar w:fldCharType="end"/>
@@ -138,7 +150,13 @@
         <w:fldChar w:fldCharType="begin"/>
       </w:r>
       <w:r>
-        <w:instrText xml:space="preserve"> LINK Excel.Sheet.12 "F:\\LVTN\\Thuyet minh\\TINH TOAN.xlsx" "TH!R4C2" \t \u </w:instrText>
+        <w:instrText xml:space="preserve"> LINK </w:instrText>
+      </w:r>
+      <w:r>
+        <w:instrText xml:space="preserve">Excel.Sheet.12 "F:\\LVTN\\Thuyet minh\\TINH TOAN.xlsx" TH!R4C2 </w:instrText>
+      </w:r>
+      <w:r>
+        <w:instrText xml:space="preserve">\t \u </w:instrText>
       </w:r>
       <w:r>
         <w:fldChar w:fldCharType="separate"/>
@@ -182,7 +200,13 @@
         <w:fldChar w:fldCharType="begin"/>
       </w:r>
       <w:r>
-        <w:instrText xml:space="preserve"> LINK Excel.Sheet.12 "F:\\LVTN\\Thuyet minh\\TINH TOAN.xlsx" "TH!R5C2" \t \u </w:instrText>
+        <w:instrText xml:space="preserve"> LINK </w:instrText>
+      </w:r>
+      <w:r>
+        <w:instrText xml:space="preserve">Excel.Sheet.12 "F:\\LVTN\\Thuyet minh\\TINH TOAN.xlsx" TH!R5C2 </w:instrText>
+      </w:r>
+      <w:r>
+        <w:instrText xml:space="preserve">\t \u </w:instrText>
       </w:r>
       <w:r>
         <w:fldChar w:fldCharType="separate"/>
@@ -217,7 +241,13 @@
         <w:fldChar w:fldCharType="begin"/>
       </w:r>
       <w:r>
-        <w:instrText xml:space="preserve"> LINK Excel.Sheet.12 "F:\\LVTN\\Thuyet minh\\TINH TOAN.xlsx" "TH!R7C2" \t \u \* MERGEFORMAT </w:instrText>
+        <w:instrText xml:space="preserve"> LINK </w:instrText>
+      </w:r>
+      <w:r>
+        <w:instrText xml:space="preserve">Excel.Sheet.12 "F:\\LVTN\\Thuyet minh\\TINH TOAN.xlsx" TH!R7C2 </w:instrText>
+      </w:r>
+      <w:r>
+        <w:instrText xml:space="preserve">\t \u \* MERGEFORMAT </w:instrText>
       </w:r>
       <w:r>
         <w:fldChar w:fldCharType="separate"/>
@@ -249,7 +279,13 @@
         <w:fldChar w:fldCharType="begin"/>
       </w:r>
       <w:r>
-        <w:instrText xml:space="preserve"> LINK Excel.Sheet.12 "F:\\LVTN\\Thuyet minh\\TINH TOAN.xlsx" "TH!R8C2" \t \u \* MERGEFORMAT </w:instrText>
+        <w:instrText xml:space="preserve"> LINK </w:instrText>
+      </w:r>
+      <w:r>
+        <w:instrText xml:space="preserve">Excel.Sheet.12 "F:\\LVTN\\Thuyet minh\\TINH TOAN.xlsx" TH!R8C2 </w:instrText>
+      </w:r>
+      <w:r>
+        <w:instrText xml:space="preserve">\t \u \* MERGEFORMAT </w:instrText>
       </w:r>
       <w:r>
         <w:fldChar w:fldCharType="separate"/>
@@ -267,7 +303,13 @@
         <w:fldChar w:fldCharType="begin"/>
       </w:r>
       <w:r>
-        <w:instrText xml:space="preserve"> LINK Excel.Sheet.12 "F:\\LVTN\\Thuyet minh\\TINH TOAN.xlsx" "TH!R9C2" \t \u \* MERGEFORMAT </w:instrText>
+        <w:instrText xml:space="preserve"> LINK </w:instrText>
+      </w:r>
+      <w:r>
+        <w:instrText xml:space="preserve">Excel.Sheet.12 "F:\\LVTN\\Thuyet minh\\TINH TOAN.xlsx" TH!R9C2 </w:instrText>
+      </w:r>
+      <w:r>
+        <w:instrText xml:space="preserve">\t \u \* MERGEFORMAT </w:instrText>
       </w:r>
       <w:r>
         <w:fldChar w:fldCharType="separate"/>
@@ -293,7 +335,13 @@
         <w:fldChar w:fldCharType="begin"/>
       </w:r>
       <w:r>
-        <w:instrText xml:space="preserve"> LINK Excel.Sheet.12 "F:\\LVTN\\Thuyet minh\\TINH TOAN.xlsx" "TH!R13C2" \t \u \* MERGEFORMAT </w:instrText>
+        <w:instrText xml:space="preserve"> LINK </w:instrText>
+      </w:r>
+      <w:r>
+        <w:instrText xml:space="preserve">Excel.Sheet.12 "F:\\LVTN\\Thuyet minh\\TINH TOAN.xlsx" TH!R13C2 </w:instrText>
+      </w:r>
+      <w:r>
+        <w:instrText xml:space="preserve">\t \u \* MERGEFORMAT </w:instrText>
       </w:r>
       <w:r>
         <w:fldChar w:fldCharType="separate"/>
@@ -311,7 +359,13 @@
         <w:fldChar w:fldCharType="begin"/>
       </w:r>
       <w:r>
-        <w:instrText xml:space="preserve"> LINK Excel.Sheet.12 "F:\\LVTN\\Thuyet minh\\TINH TOAN.xlsx" "TH!R16C2" \t \u \* MERGEFORMAT </w:instrText>
+        <w:instrText xml:space="preserve"> LINK </w:instrText>
+      </w:r>
+      <w:r>
+        <w:instrText xml:space="preserve">Excel.Sheet.12 "F:\\LVTN\\Thuyet minh\\TINH TOAN.xlsx" TH!R16C2 </w:instrText>
+      </w:r>
+      <w:r>
+        <w:instrText xml:space="preserve">\t \u \* MERGEFORMAT </w:instrText>
       </w:r>
       <w:r>
         <w:fldChar w:fldCharType="separate"/>
@@ -329,7 +383,13 @@
         <w:fldChar w:fldCharType="begin"/>
       </w:r>
       <w:r>
-        <w:instrText xml:space="preserve"> LINK Excel.Sheet.12 "F:\\LVTN\\Thuyet minh\\TINH TOAN.xlsx" "TH!R17C2" \t \u \* MERGEFORMAT </w:instrText>
+        <w:instrText xml:space="preserve"> LINK </w:instrText>
+      </w:r>
+      <w:r>
+        <w:instrText xml:space="preserve">Excel.Sheet.12 "F:\\LVTN\\Thuyet minh\\TINH TOAN.xlsx" TH!R17C2 </w:instrText>
+      </w:r>
+      <w:r>
+        <w:instrText xml:space="preserve">\t \u \* MERGEFORMAT </w:instrText>
       </w:r>
       <w:r>
         <w:fldChar w:fldCharType="separate"/>
@@ -347,7 +407,13 @@
         <w:fldChar w:fldCharType="begin"/>
       </w:r>
       <w:r>
-        <w:instrText xml:space="preserve"> LINK Excel.Sheet.12 "F:\\LVTN\\Thuyet minh\\TINH TOAN.xlsx" "TH!R18C2" \t \u \* MERGEFORMAT </w:instrText>
+        <w:instrText xml:space="preserve"> LINK </w:instrText>
+      </w:r>
+      <w:r>
+        <w:instrText xml:space="preserve">Excel.Sheet.12 "F:\\LVTN\\Thuyet minh\\TINH TOAN.xlsx" TH!R18C2 </w:instrText>
+      </w:r>
+      <w:r>
+        <w:instrText xml:space="preserve">\t \u \* MERGEFORMAT </w:instrText>
       </w:r>
       <w:r>
         <w:fldChar w:fldCharType="separate"/>
@@ -365,7 +431,13 @@
         <w:fldChar w:fldCharType="begin"/>
       </w:r>
       <w:r>
-        <w:instrText xml:space="preserve"> LINK Excel.Sheet.12 "F:\\LVTN\\Thuyet minh\\TINH TOAN.xlsx" "TH!R19C2" \t \u \* MERGEFORMAT </w:instrText>
+        <w:instrText xml:space="preserve"> LINK </w:instrText>
+      </w:r>
+      <w:r>
+        <w:instrText xml:space="preserve">Excel.Sheet.12 "F:\\LVTN\\Thuyet minh\\TINH TOAN.xlsx" TH!R19C2 </w:instrText>
+      </w:r>
+      <w:r>
+        <w:instrText xml:space="preserve">\t \u \* MERGEFORMAT </w:instrText>
       </w:r>
       <w:r>
         <w:fldChar w:fldCharType="separate"/>
@@ -1279,7 +1351,13 @@
         <w:fldChar w:fldCharType="begin"/>
       </w:r>
       <w:r>
-        <w:instrText xml:space="preserve"> LINK Excel.Sheet.12 "F:\\LVTN\\Thuyet minh\\TINH TOAN.xlsx" "TH!R12C2" \t \u </w:instrText>
+        <w:instrText xml:space="preserve"> LINK </w:instrText>
+      </w:r>
+      <w:r>
+        <w:instrText xml:space="preserve">Excel.Sheet.12 "F:\\LVTN\\Thuyet minh\\TINH TOAN.xlsx" TH!R12C2 </w:instrText>
+      </w:r>
+      <w:r>
+        <w:instrText xml:space="preserve">\t \u </w:instrText>
       </w:r>
       <w:r>
         <w:fldChar w:fldCharType="separate"/>

</xml_diff>